<commit_message>
Pos revisão de inglês
</commit_message>
<xml_diff>
--- a/eye-tracker/RSL/V2/Texto/SLR-Paper V15.docx
+++ b/eye-tracker/RSL/V2/Texto/SLR-Paper V15.docx
@@ -315,21 +315,7 @@
         <w:rPr>
           <w:lang w:val="en-US"/>
         </w:rPr>
-        <w:t xml:space="preserve">This study resulted in 10 primary studies selected for analysis and data extraction, from the 1,482 initially retrieved. The major findings indicate that the business process community still benefits little from the use of eye-tracking, do not offering, e.g., do not offering </w:t>
-      </w:r>
-      <w:proofErr w:type="gramStart"/>
-      <w:r>
-        <w:rPr>
-          <w:lang w:val="en-US"/>
-        </w:rPr>
-        <w:t>sufficient</w:t>
-      </w:r>
-      <w:proofErr w:type="gramEnd"/>
-      <w:r>
-        <w:rPr>
-          <w:lang w:val="en-US"/>
-        </w:rPr>
-        <w:t xml:space="preserve"> support for inexperienced designers and not having an explicit standardization in its use. These and other findings are synthesized in a research roadmap which results would benefit researchers and practitioners</w:t>
+        <w:t>This study resulted in 10 primary studies selected for analysis and data extraction, from the 1,482 initially retrieved. The major findings indicate that the business process community still benefits little from the use of eye-tracking, do not offering, e.g., do not offering sufficient support for inexperienced designers and not having an explicit standardization in its use. These and other findings are synthesized in a research roadmap which results would benefit researchers and practitioners</w:t>
       </w:r>
       <w:r>
         <w:rPr>
@@ -1286,21 +1272,7 @@
         <w:rPr>
           <w:lang w:val="en-US"/>
         </w:rPr>
-        <w:t xml:space="preserve">ne of the technologies that have deserved </w:t>
-      </w:r>
-      <w:proofErr w:type="gramStart"/>
-      <w:r>
-        <w:rPr>
-          <w:lang w:val="en-US"/>
-        </w:rPr>
-        <w:t>particular attention</w:t>
-      </w:r>
-      <w:proofErr w:type="gramEnd"/>
-      <w:r>
-        <w:rPr>
-          <w:lang w:val="en-US"/>
-        </w:rPr>
-        <w:t xml:space="preserve"> is ey</w:t>
+        <w:t>ne of the technologies that have deserved particular attention is ey</w:t>
       </w:r>
       <w:r>
         <w:rPr>
@@ -1861,21 +1833,7 @@
         <w:rPr>
           <w:lang w:val="en-US"/>
         </w:rPr>
-        <w:t xml:space="preserve">Moreover, a suitable analysis and verification of processes at the modeling stage would make easier the process maintenance tasks by reducing its implicit costs. </w:t>
-      </w:r>
-      <w:proofErr w:type="gramStart"/>
-      <w:r>
-        <w:rPr>
-          <w:lang w:val="en-US"/>
-        </w:rPr>
-        <w:t>This is why</w:t>
-      </w:r>
-      <w:proofErr w:type="gramEnd"/>
-      <w:r>
-        <w:rPr>
-          <w:lang w:val="en-US"/>
-        </w:rPr>
-        <w:t xml:space="preserve"> efforts should be made to impose quality characteristics to the process models. </w:t>
+        <w:t xml:space="preserve">Moreover, a suitable analysis and verification of processes at the modeling stage would make easier the process maintenance tasks by reducing its implicit costs. This is why efforts should be made to impose quality characteristics to the process models. </w:t>
       </w:r>
       <w:r>
         <w:t xml:space="preserve">The </w:t>
@@ -2898,21 +2856,7 @@
         <w:rPr>
           <w:lang w:val="en-US"/>
         </w:rPr>
-        <w:t xml:space="preserve">SLRs, on the other hand, typically address focused research questions, and require protocol elaboration and validation as well as quality assessment of primary studies. Their main objective is to provide specific evidences based on </w:t>
-      </w:r>
-      <w:proofErr w:type="gramStart"/>
-      <w:r>
-        <w:rPr>
-          <w:lang w:val="en-US"/>
-        </w:rPr>
-        <w:t>very specific</w:t>
-      </w:r>
-      <w:proofErr w:type="gramEnd"/>
-      <w:r>
-        <w:rPr>
-          <w:lang w:val="en-US"/>
-        </w:rPr>
-        <w:t xml:space="preserve"> research questions (</w:t>
+        <w:t>SLRs, on the other hand, typically address focused research questions, and require protocol elaboration and validation as well as quality assessment of primary studies. Their main objective is to provide specific evidences based on very specific research questions (</w:t>
       </w:r>
       <w:proofErr w:type="spellStart"/>
       <w:r>
@@ -3853,21 +3797,7 @@
         <w:rPr>
           <w:lang w:val="en-US"/>
         </w:rPr>
-        <w:t xml:space="preserve">It is usually difficult to define the right research question, as it needs to be wide enough to include all relevant studies, </w:t>
-      </w:r>
-      <w:proofErr w:type="gramStart"/>
-      <w:r>
-        <w:rPr>
-          <w:lang w:val="en-US"/>
-        </w:rPr>
-        <w:t>but yet</w:t>
-      </w:r>
-      <w:proofErr w:type="gramEnd"/>
-      <w:r>
-        <w:rPr>
-          <w:lang w:val="en-US"/>
-        </w:rPr>
-        <w:t xml:space="preserve"> focused enough to be effective and selective in the size of the search space. According to </w:t>
+        <w:t xml:space="preserve">It is usually difficult to define the right research question, as it needs to be wide enough to include all relevant studies, but yet focused enough to be effective and selective in the size of the search space. According to </w:t>
       </w:r>
       <w:proofErr w:type="spellStart"/>
       <w:r>
@@ -3990,21 +3920,7 @@
         <w:rPr>
           <w:lang w:val="en-US"/>
         </w:rPr>
-        <w:t xml:space="preserve">. This helps us focusing on what matters for the study in hand, </w:t>
-      </w:r>
-      <w:proofErr w:type="gramStart"/>
-      <w:r>
-        <w:rPr>
-          <w:lang w:val="en-US"/>
-        </w:rPr>
-        <w:t>guiding also</w:t>
-      </w:r>
-      <w:proofErr w:type="gramEnd"/>
-      <w:r>
-        <w:rPr>
-          <w:lang w:val="en-US"/>
-        </w:rPr>
-        <w:t xml:space="preserve"> the extraction phase of the process. </w:t>
+        <w:t xml:space="preserve">. This helps us focusing on what matters for the study in hand, guiding also the extraction phase of the process. </w:t>
       </w:r>
     </w:p>
     <w:p>
@@ -4829,14 +4745,7 @@
         <w:rPr>
           <w:lang w:val="en-US"/>
         </w:rPr>
-        <w:t xml:space="preserve">Web of </w:t>
-      </w:r>
-      <w:proofErr w:type="gramStart"/>
-      <w:r>
-        <w:rPr>
-          <w:lang w:val="en-US"/>
-        </w:rPr>
-        <w:t>Science</w:t>
+        <w:t>Web of Science</w:t>
       </w:r>
       <w:r>
         <w:rPr>
@@ -4844,7 +4753,6 @@
         </w:rPr>
         <w:t>;</w:t>
       </w:r>
-      <w:proofErr w:type="gramEnd"/>
     </w:p>
     <w:p>
       <w:pPr>
@@ -4861,16 +4769,8 @@
         <w:rPr>
           <w:lang w:val="en-US"/>
         </w:rPr>
-        <w:t xml:space="preserve">ACM Digital </w:t>
-      </w:r>
-      <w:proofErr w:type="gramStart"/>
-      <w:r>
-        <w:rPr>
-          <w:lang w:val="en-US"/>
-        </w:rPr>
-        <w:t>library;</w:t>
-      </w:r>
-      <w:proofErr w:type="gramEnd"/>
+        <w:t>ACM Digital library;</w:t>
+      </w:r>
     </w:p>
     <w:p>
       <w:pPr>
@@ -4907,14 +4807,12 @@
         </w:rPr>
         <w:t xml:space="preserve"> </w:t>
       </w:r>
-      <w:proofErr w:type="gramStart"/>
       <w:r>
         <w:rPr>
           <w:lang w:val="en-US"/>
         </w:rPr>
         <w:t>Explore;</w:t>
       </w:r>
-      <w:proofErr w:type="gramEnd"/>
     </w:p>
     <w:p>
       <w:pPr>
@@ -4931,16 +4829,8 @@
         <w:rPr>
           <w:lang w:val="en-US"/>
         </w:rPr>
-        <w:t>Science Direct (Elsevier</w:t>
-      </w:r>
-      <w:proofErr w:type="gramStart"/>
-      <w:r>
-        <w:rPr>
-          <w:lang w:val="en-US"/>
-        </w:rPr>
-        <w:t>);</w:t>
-      </w:r>
-      <w:proofErr w:type="gramEnd"/>
+        <w:t>Science Direct (Elsevier);</w:t>
+      </w:r>
     </w:p>
     <w:p>
       <w:pPr>
@@ -4953,14 +4843,12 @@
           <w:lang w:val="en-US"/>
         </w:rPr>
       </w:pPr>
-      <w:proofErr w:type="gramStart"/>
       <w:r>
         <w:rPr>
           <w:lang w:val="en-US"/>
         </w:rPr>
         <w:t>Scopus;</w:t>
       </w:r>
-      <w:proofErr w:type="gramEnd"/>
     </w:p>
     <w:p>
       <w:pPr>
@@ -4977,16 +4865,8 @@
         <w:rPr>
           <w:lang w:val="en-US"/>
         </w:rPr>
-        <w:t xml:space="preserve">Springer </w:t>
-      </w:r>
-      <w:proofErr w:type="gramStart"/>
-      <w:r>
-        <w:rPr>
-          <w:lang w:val="en-US"/>
-        </w:rPr>
-        <w:t>Link;</w:t>
-      </w:r>
-      <w:proofErr w:type="gramEnd"/>
+        <w:t>Springer Link;</w:t>
+      </w:r>
     </w:p>
     <w:p>
       <w:pPr>
@@ -7013,23 +6893,7 @@
                 <w:color w:val="000000"/>
                 <w:sz w:val="18"/>
               </w:rPr>
-              <w:t xml:space="preserve">We included peer-reviewed papers from journals, </w:t>
-            </w:r>
-            <w:proofErr w:type="gramStart"/>
-            <w:r>
-              <w:rPr>
-                <w:color w:val="000000"/>
-                <w:sz w:val="18"/>
-              </w:rPr>
-              <w:t>conferences</w:t>
-            </w:r>
-            <w:proofErr w:type="gramEnd"/>
-            <w:r>
-              <w:rPr>
-                <w:color w:val="000000"/>
-                <w:sz w:val="18"/>
-              </w:rPr>
-              <w:t xml:space="preserve"> and workshops that present use of eye-tracking technology in the analysis of the understanding of process models</w:t>
+              <w:t>We included peer-reviewed papers from journals, conferences and workshops that present use of eye-tracking technology in the analysis of the understanding of process models</w:t>
             </w:r>
             <w:r>
               <w:rPr>
@@ -8071,27 +7935,7 @@
           <w:szCs w:val="18"/>
           <w:lang w:val="pt-BR"/>
         </w:rPr>
-        <w:t xml:space="preserve"> </w:t>
-      </w:r>
-      <w:proofErr w:type="gramStart"/>
-      <w:r>
-        <w:rPr>
-          <w:rFonts w:eastAsia="Times New Roman"/>
-          <w:sz w:val="18"/>
-          <w:szCs w:val="18"/>
-          <w:lang w:val="pt-BR"/>
-        </w:rPr>
-        <w:t>(!(</w:t>
-      </w:r>
-      <w:proofErr w:type="gramEnd"/>
-      <w:r>
-        <w:rPr>
-          <w:rFonts w:eastAsia="Times New Roman"/>
-          <w:sz w:val="18"/>
-          <w:szCs w:val="18"/>
-          <w:lang w:val="pt-BR"/>
-        </w:rPr>
-        <w:t xml:space="preserve">E1 | E2 | E3 | E4 | E5) &amp; (I1 | I2)) </w:t>
+        <w:t xml:space="preserve"> (!(E1 | E2 | E3 | E4 | E5) &amp; (I1 | I2)) </w:t>
       </w:r>
       <w:proofErr w:type="spellStart"/>
       <w:r>
@@ -8498,21 +8342,7 @@
         <w:rPr>
           <w:lang w:val="en-US"/>
         </w:rPr>
-        <w:t xml:space="preserve">The objective of this activity is to define the criteria to measure the quality of each primary study. However, there </w:t>
-      </w:r>
-      <w:proofErr w:type="gramStart"/>
-      <w:r>
-        <w:rPr>
-          <w:lang w:val="en-US"/>
-        </w:rPr>
-        <w:t>isn't</w:t>
-      </w:r>
-      <w:proofErr w:type="gramEnd"/>
-      <w:r>
-        <w:rPr>
-          <w:lang w:val="en-US"/>
-        </w:rPr>
-        <w:t xml:space="preserve"> agreed definition of what a high-level quality study is; there is a common agreement that the quality of the selected primary studies is fundamental to obtain more reliable results </w:t>
+        <w:t xml:space="preserve">The objective of this activity is to define the criteria to measure the quality of each primary study. However, there isn't agreed definition of what a high-level quality study is; there is a common agreement that the quality of the selected primary studies is fundamental to obtain more reliable results </w:t>
       </w:r>
       <w:r>
         <w:rPr>
@@ -8594,21 +8424,7 @@
         <w:rPr>
           <w:lang w:val="en-US"/>
         </w:rPr>
-        <w:t xml:space="preserve">QA4) to be considered when applying the excluding criteria E6, using an approach </w:t>
-      </w:r>
-      <w:proofErr w:type="gramStart"/>
-      <w:r>
-        <w:rPr>
-          <w:lang w:val="en-US"/>
-        </w:rPr>
-        <w:t>similar to</w:t>
-      </w:r>
-      <w:proofErr w:type="gramEnd"/>
-      <w:r>
-        <w:rPr>
-          <w:lang w:val="en-US"/>
-        </w:rPr>
-        <w:t xml:space="preserve"> that in </w:t>
+        <w:t xml:space="preserve">QA4) to be considered when applying the excluding criteria E6, using an approach similar to that in </w:t>
       </w:r>
       <w:proofErr w:type="spellStart"/>
       <w:r>
@@ -8692,21 +8508,7 @@
         <w:rPr>
           <w:lang w:val="en-US"/>
         </w:rPr>
-        <w:t xml:space="preserve">), QA2 uses the ranking of the </w:t>
-      </w:r>
-      <w:proofErr w:type="gramStart"/>
-      <w:r>
-        <w:rPr>
-          <w:lang w:val="en-US"/>
-        </w:rPr>
-        <w:t>publications</w:t>
-      </w:r>
-      <w:proofErr w:type="gramEnd"/>
-      <w:r>
-        <w:rPr>
-          <w:lang w:val="en-US"/>
-        </w:rPr>
-        <w:t xml:space="preserve"> forums, QA3 uses the papers’ citations and QA4 relaxes QA3. Each of these criteria is discussed next.</w:t>
+        <w:t>), QA2 uses the ranking of the publications forums, QA3 uses the papers’ citations and QA4 relaxes QA3. Each of these criteria is discussed next.</w:t>
       </w:r>
     </w:p>
     <w:p>
@@ -9836,27 +9638,7 @@
                 <w:szCs w:val="18"/>
                 <w:lang w:val="en-US"/>
               </w:rPr>
-              <w:t xml:space="preserve">There </w:t>
-            </w:r>
-            <w:proofErr w:type="gramStart"/>
-            <w:r>
-              <w:rPr>
-                <w:rFonts w:asciiTheme="majorBidi" w:hAnsiTheme="majorBidi" w:cstheme="majorBidi"/>
-                <w:sz w:val="18"/>
-                <w:szCs w:val="18"/>
-                <w:lang w:val="en-US"/>
-              </w:rPr>
-              <w:t>isn't</w:t>
-            </w:r>
-            <w:proofErr w:type="gramEnd"/>
-            <w:r>
-              <w:rPr>
-                <w:rFonts w:asciiTheme="majorBidi" w:hAnsiTheme="majorBidi" w:cstheme="majorBidi"/>
-                <w:sz w:val="18"/>
-                <w:szCs w:val="18"/>
-                <w:lang w:val="en-US"/>
-              </w:rPr>
-              <w:t xml:space="preserve"> correlation between contributions and results (0.5)</w:t>
+              <w:t>There isn't correlation between contributions and results (0.5)</w:t>
             </w:r>
           </w:p>
           <w:p>
@@ -9887,27 +9669,7 @@
                 <w:szCs w:val="18"/>
                 <w:lang w:val="en-US"/>
               </w:rPr>
-              <w:t xml:space="preserve">There </w:t>
-            </w:r>
-            <w:proofErr w:type="gramStart"/>
-            <w:r>
-              <w:rPr>
-                <w:rFonts w:asciiTheme="majorBidi" w:hAnsiTheme="majorBidi" w:cstheme="majorBidi"/>
-                <w:sz w:val="18"/>
-                <w:szCs w:val="18"/>
-                <w:lang w:val="en-US"/>
-              </w:rPr>
-              <w:t>isn't</w:t>
-            </w:r>
-            <w:proofErr w:type="gramEnd"/>
-            <w:r>
-              <w:rPr>
-                <w:rFonts w:asciiTheme="majorBidi" w:hAnsiTheme="majorBidi" w:cstheme="majorBidi"/>
-                <w:sz w:val="18"/>
-                <w:szCs w:val="18"/>
-                <w:lang w:val="en-US"/>
-              </w:rPr>
-              <w:t xml:space="preserve"> description of contributions or results (0.0)</w:t>
+              <w:t>There isn't description of contributions or results (0.0)</w:t>
             </w:r>
           </w:p>
         </w:tc>
@@ -10632,23 +10394,7 @@
           <w:iCs/>
           <w:lang w:val="en-US"/>
         </w:rPr>
-        <w:t xml:space="preserve"> for feedback. This checklist was composed of 10 questions, each evaluated in a range 1 to 5, where 1 meant full disagreement and 5 meant full agreement with the statement. In general, the feedback received was </w:t>
-      </w:r>
-      <w:proofErr w:type="gramStart"/>
-      <w:r>
-        <w:rPr>
-          <w:iCs/>
-          <w:lang w:val="en-US"/>
-        </w:rPr>
-        <w:t>very good</w:t>
-      </w:r>
-      <w:proofErr w:type="gramEnd"/>
-      <w:r>
-        <w:rPr>
-          <w:iCs/>
-          <w:lang w:val="en-US"/>
-        </w:rPr>
-        <w:t>, as the quality assessment results ranged from 75% (average 4) to 100% (average 5).</w:t>
+        <w:t xml:space="preserve"> for feedback. This checklist was composed of 10 questions, each evaluated in a range 1 to 5, where 1 meant full disagreement and 5 meant full agreement with the statement. In general, the feedback received was very good, as the quality assessment results ranged from 75% (average 4) to 100% (average 5).</w:t>
       </w:r>
     </w:p>
     <w:p>
@@ -11854,39 +11600,7 @@
           <w:color w:val="000000"/>
           <w:lang w:val="en-US" w:eastAsia="pt-BR"/>
         </w:rPr>
-        <w:t xml:space="preserve"> were applied in all the studies identified, through the evaluation of titles, keywords, and abstracts. However, in some cases, it was difficult to determine </w:t>
-      </w:r>
-      <w:proofErr w:type="gramStart"/>
-      <w:r>
-        <w:rPr>
-          <w:color w:val="000000"/>
-          <w:lang w:val="en-US" w:eastAsia="pt-BR"/>
-        </w:rPr>
-        <w:t>whether or not</w:t>
-      </w:r>
-      <w:proofErr w:type="gramEnd"/>
-      <w:r>
-        <w:rPr>
-          <w:color w:val="000000"/>
-          <w:lang w:val="en-US" w:eastAsia="pt-BR"/>
-        </w:rPr>
-        <w:t xml:space="preserve"> the research was relevant only by reading those data. Thus, whenever there was any doubt about the inclusion or not of a </w:t>
-      </w:r>
-      <w:proofErr w:type="gramStart"/>
-      <w:r>
-        <w:rPr>
-          <w:color w:val="000000"/>
-          <w:lang w:val="en-US" w:eastAsia="pt-BR"/>
-        </w:rPr>
-        <w:t>particular study</w:t>
-      </w:r>
-      <w:proofErr w:type="gramEnd"/>
-      <w:r>
-        <w:rPr>
-          <w:color w:val="000000"/>
-          <w:lang w:val="en-US" w:eastAsia="pt-BR"/>
-        </w:rPr>
-        <w:t xml:space="preserve">, the recommendation adopted - at this stage - was by its inclusion, being the decision </w:t>
+        <w:t xml:space="preserve"> were applied in all the studies identified, through the evaluation of titles, keywords, and abstracts. However, in some cases, it was difficult to determine whether or not the research was relevant only by reading those data. Thus, whenever there was any doubt about the inclusion or not of a particular study, the recommendation adopted - at this stage - was by its inclusion, being the decision </w:t>
       </w:r>
       <w:r>
         <w:rPr>
@@ -13313,21 +13027,7 @@
         <w:rPr>
           <w:lang w:val="en-US" w:eastAsia="pt-BR"/>
         </w:rPr>
-        <w:t xml:space="preserve">Our analysis starts with a summary of the demographic data for the primary studies and proceeds to discussing the results according to the </w:t>
-      </w:r>
-      <w:proofErr w:type="gramStart"/>
-      <w:r>
-        <w:rPr>
-          <w:lang w:val="en-US" w:eastAsia="pt-BR"/>
-        </w:rPr>
-        <w:t>aforementioned research</w:t>
-      </w:r>
-      <w:proofErr w:type="gramEnd"/>
-      <w:r>
-        <w:rPr>
-          <w:lang w:val="en-US" w:eastAsia="pt-BR"/>
-        </w:rPr>
-        <w:t xml:space="preserve"> questions.</w:t>
+        <w:t>Our analysis starts with a summary of the demographic data for the primary studies and proceeds to discussing the results according to the aforementioned research questions.</w:t>
       </w:r>
     </w:p>
     <w:p>
@@ -14593,23 +14293,7 @@
           <w:color w:val="000000"/>
           <w:lang w:val="en-US"/>
         </w:rPr>
-        <w:t xml:space="preserve">shows the names of the journals, </w:t>
-      </w:r>
-      <w:proofErr w:type="gramStart"/>
-      <w:r>
-        <w:rPr>
-          <w:color w:val="000000"/>
-          <w:lang w:val="en-US"/>
-        </w:rPr>
-        <w:t>conferences</w:t>
-      </w:r>
-      <w:proofErr w:type="gramEnd"/>
-      <w:r>
-        <w:rPr>
-          <w:color w:val="000000"/>
-          <w:lang w:val="en-US"/>
-        </w:rPr>
-        <w:t xml:space="preserve"> and workshops with their respective publication numbers. The table shows that the </w:t>
+        <w:t xml:space="preserve">shows the names of the journals, conferences and workshops with their respective publication numbers. The table shows that the </w:t>
       </w:r>
       <w:r>
         <w:rPr>
@@ -16097,21 +15781,7 @@
         <w:rPr>
           <w:lang w:val="en-US"/>
         </w:rPr>
-        <w:t xml:space="preserve"> were used as a quality assessment </w:t>
-      </w:r>
-      <w:proofErr w:type="gramStart"/>
-      <w:r>
-        <w:rPr>
-          <w:lang w:val="en-US"/>
-        </w:rPr>
-        <w:t>criteria</w:t>
-      </w:r>
-      <w:proofErr w:type="gramEnd"/>
-      <w:r>
-        <w:rPr>
-          <w:lang w:val="en-US"/>
-        </w:rPr>
-        <w:t>. Thus, we observed the number of citations of the selected studies (</w:t>
+        <w:t xml:space="preserve"> were used as a quality assessment criteria. Thus, we observed the number of citations of the selected studies (</w:t>
       </w:r>
       <w:r>
         <w:rPr>
@@ -18139,21 +17809,7 @@
         <w:rPr>
           <w:lang w:val="en-US"/>
         </w:rPr>
-        <w:t xml:space="preserve">. The remaining studies evaluate how different readers understand business process models in a </w:t>
-      </w:r>
-      <w:proofErr w:type="gramStart"/>
-      <w:r>
-        <w:rPr>
-          <w:lang w:val="en-US"/>
-        </w:rPr>
-        <w:t>particular notation</w:t>
-      </w:r>
-      <w:proofErr w:type="gramEnd"/>
-      <w:r>
-        <w:rPr>
-          <w:lang w:val="en-US"/>
-        </w:rPr>
-        <w:t>.</w:t>
+        <w:t>. The remaining studies evaluate how different readers understand business process models in a particular notation.</w:t>
       </w:r>
     </w:p>
     <w:p>
@@ -19373,21 +19029,7 @@
         <w:rPr>
           <w:lang w:val="en-US"/>
         </w:rPr>
-        <w:t xml:space="preserve">. This type of analysis, found in studies, is used to determine which features are seen, when a </w:t>
-      </w:r>
-      <w:proofErr w:type="gramStart"/>
-      <w:r>
-        <w:rPr>
-          <w:lang w:val="en-US"/>
-        </w:rPr>
-        <w:t>particular feature</w:t>
-      </w:r>
-      <w:proofErr w:type="gramEnd"/>
-      <w:r>
-        <w:rPr>
-          <w:lang w:val="en-US"/>
-        </w:rPr>
-        <w:t xml:space="preserve"> captures attention, how quickly the eye moves, what content is overlooked, among other gaze-related questions. </w:t>
+        <w:t xml:space="preserve">. This type of analysis, found in studies, is used to determine which features are seen, when a particular feature captures attention, how quickly the eye moves, what content is overlooked, among other gaze-related questions. </w:t>
       </w:r>
     </w:p>
     <w:p>
@@ -19626,21 +19268,7 @@
         <w:rPr>
           <w:lang w:val="en-US"/>
         </w:rPr>
-        <w:t xml:space="preserve"> et al., 2012). Two important issues for understanding eye movements during </w:t>
-      </w:r>
-      <w:proofErr w:type="gramStart"/>
-      <w:r>
-        <w:rPr>
-          <w:lang w:val="en-US"/>
-        </w:rPr>
-        <w:t>models</w:t>
-      </w:r>
-      <w:proofErr w:type="gramEnd"/>
-      <w:r>
-        <w:rPr>
-          <w:lang w:val="en-US"/>
-        </w:rPr>
-        <w:t xml:space="preserve"> perception are: where a fixation tends to be directed; and how long it typically remains there. In this context, researchers in psychology claim that most of the information acquisition and cognitive processing occur during fixations (Irwin, </w:t>
+        <w:t xml:space="preserve"> et al., 2012). Two important issues for understanding eye movements during models perception are: where a fixation tends to be directed; and how long it typically remains there. In this context, researchers in psychology claim that most of the information acquisition and cognitive processing occur during fixations (Irwin, </w:t>
       </w:r>
       <w:r>
         <w:rPr>
@@ -22243,23 +21871,7 @@
                 <w:szCs w:val="18"/>
                 <w:lang w:val="en-US"/>
               </w:rPr>
-              <w:t xml:space="preserve">This study has two experiments. In the first experiment has a sample with 1047 students from school classes were evaluated. The second study had a sample of 21 specialists and 15 beginners in the use of process models. Three process models, in BPMN notation, with increasing complexity levels were used in the experiment. Participants in both samples demanded longer response times with increasing model complexity. For the Sample I, </w:t>
-            </w:r>
-            <w:proofErr w:type="gramStart"/>
-            <w:r>
-              <w:rPr>
-                <w:szCs w:val="18"/>
-                <w:lang w:val="en-US"/>
-              </w:rPr>
-              <w:t>Six</w:t>
-            </w:r>
-            <w:proofErr w:type="gramEnd"/>
-            <w:r>
-              <w:rPr>
-                <w:szCs w:val="18"/>
-                <w:lang w:val="en-US"/>
-              </w:rPr>
-              <w:t xml:space="preserve"> latent classes with qualitatively differing solution profiles were adequate to classify scholars. These configurative and non-ordered profiles can be interpreted as separate solution patterns, where specific model parts are understood better than others. For de sample ||, could not find significant differences in cognitive solution patterns between experts and novices. Thus, understanding and “solving” process models does not seem to depend too much on visual literacy as defined in this study. Apparently, comprehending the logic behind IF and OR gates as well as recognizing pathways is crucial to follow the information flow in process models.</w:t>
+              <w:t>This study has two experiments. In the first experiment has a sample with 1047 students from school classes were evaluated. The second study had a sample of 21 specialists and 15 beginners in the use of process models. Three process models, in BPMN notation, with increasing complexity levels were used in the experiment. Participants in both samples demanded longer response times with increasing model complexity. For the Sample I, Six latent classes with qualitatively differing solution profiles were adequate to classify scholars. These configurative and non-ordered profiles can be interpreted as separate solution patterns, where specific model parts are understood better than others. For de sample ||, could not find significant differences in cognitive solution patterns between experts and novices. Thus, understanding and “solving” process models does not seem to depend too much on visual literacy as defined in this study. Apparently, comprehending the logic behind IF and OR gates as well as recognizing pathways is crucial to follow the information flow in process models.</w:t>
             </w:r>
           </w:p>
         </w:tc>
@@ -22326,23 +21938,7 @@
                 <w:szCs w:val="18"/>
                 <w:lang w:val="en-US"/>
               </w:rPr>
-              <w:t>The authors perform a comparative study between the EPC and EPC-H notation, the latter is a variant of the EPC, proposed by the authors, in which the organizational units and the associated activities in an EPC model are highlighted by marking each function with a different color. In addition, the authors carry out a second comparative study between EPC-H and BPMN. The study found that participants viewed EPC models spent significantly more time in terms of fixation and duration than participants viewed EPC-H and BPMN models. In addition, participants viewed the variation in EPC notation proposed by the authors (EPC-H) spent significantly more time than participants who viewed BPMN models</w:t>
-            </w:r>
-            <w:proofErr w:type="gramStart"/>
-            <w:r>
-              <w:rPr>
-                <w:szCs w:val="18"/>
-                <w:lang w:val="en-US"/>
-              </w:rPr>
-              <w:t xml:space="preserve">.  </w:t>
-            </w:r>
-            <w:proofErr w:type="gramEnd"/>
-            <w:r>
-              <w:rPr>
-                <w:szCs w:val="18"/>
-                <w:lang w:val="en-US"/>
-              </w:rPr>
-              <w:t>The study indicates that coloring the EPC model has beneficial effects on its understanding, however even without the use of colors, the BPMN notation has better compressibility than colored EPC.</w:t>
+              <w:t>The authors perform a comparative study between the EPC and EPC-H notation, the latter is a variant of the EPC, proposed by the authors, in which the organizational units and the associated activities in an EPC model are highlighted by marking each function with a different color. In addition, the authors carry out a second comparative study between EPC-H and BPMN. The study found that participants viewed EPC models spent significantly more time in terms of fixation and duration than participants viewed EPC-H and BPMN models. In addition, participants viewed the variation in EPC notation proposed by the authors (EPC-H) spent significantly more time than participants who viewed BPMN models.  The study indicates that coloring the EPC model has beneficial effects on its understanding, however even without the use of colors, the BPMN notation has better compressibility than colored EPC.</w:t>
             </w:r>
           </w:p>
         </w:tc>
@@ -23007,23 +22603,13 @@
               </w:rPr>
               <w:t xml:space="preserve"> </w:t>
             </w:r>
-            <w:proofErr w:type="gramStart"/>
-            <w:r>
-              <w:rPr>
-                <w:sz w:val="18"/>
-                <w:szCs w:val="18"/>
-                <w:lang w:val="en-US"/>
-              </w:rPr>
-              <w:t>are</w:t>
-            </w:r>
-            <w:proofErr w:type="gramEnd"/>
-            <w:r>
-              <w:rPr>
-                <w:sz w:val="18"/>
-                <w:szCs w:val="18"/>
-                <w:lang w:val="en-US"/>
-              </w:rPr>
-              <w:t xml:space="preserve"> smaller for the fixations in the task description compared to the fixations in the process model. The perceived lower complexity, </w:t>
+            <w:r>
+              <w:rPr>
+                <w:sz w:val="18"/>
+                <w:szCs w:val="18"/>
+                <w:lang w:val="en-US"/>
+              </w:rPr>
+              <w:t xml:space="preserve">are smaller for the fixations in the task description compared to the fixations in the process model. The perceived lower complexity, </w:t>
             </w:r>
             <w:r>
               <w:rPr>
@@ -23331,76 +22917,40 @@
           <w:color w:val="000000"/>
           <w:lang w:val="en-US"/>
         </w:rPr>
-        <w:t xml:space="preserve">The objective of these activities is to evaluate and validate the data consolidation files. Thus, </w:t>
-      </w:r>
-      <w:proofErr w:type="gramStart"/>
+        <w:t xml:space="preserve">The objective of these activities is to evaluate and validate the data consolidation files. Thus, classified and consolidated results were evaluated by two </w:t>
+      </w:r>
+      <w:r>
+        <w:rPr>
+          <w:rFonts w:ascii="Courier New" w:hAnsi="Courier New" w:cs="Courier New"/>
+          <w:lang w:val="en-US"/>
+        </w:rPr>
+        <w:t>Reviewers</w:t>
+      </w:r>
       <w:r>
         <w:rPr>
           <w:bCs/>
           <w:color w:val="000000"/>
           <w:lang w:val="en-US"/>
         </w:rPr>
-        <w:t>classified</w:t>
-      </w:r>
-      <w:proofErr w:type="gramEnd"/>
+        <w:t xml:space="preserve">. These Reviewers’ background was on business process </w:t>
+      </w:r>
+      <w:proofErr w:type="spellStart"/>
       <w:r>
         <w:rPr>
           <w:bCs/>
           <w:color w:val="000000"/>
           <w:lang w:val="en-US"/>
         </w:rPr>
-        <w:t xml:space="preserve"> and consolidated results were evaluated by two </w:t>
-      </w:r>
-      <w:r>
-        <w:rPr>
-          <w:rFonts w:ascii="Courier New" w:hAnsi="Courier New" w:cs="Courier New"/>
-          <w:lang w:val="en-US"/>
-        </w:rPr>
-        <w:t>Reviewers</w:t>
-      </w:r>
+        <w:t>managemment</w:t>
+      </w:r>
+      <w:proofErr w:type="spellEnd"/>
       <w:r>
         <w:rPr>
           <w:bCs/>
           <w:color w:val="000000"/>
           <w:lang w:val="en-US"/>
         </w:rPr>
-        <w:t xml:space="preserve">. These Reviewers’ background was on business process </w:t>
-      </w:r>
-      <w:proofErr w:type="spellStart"/>
-      <w:r>
-        <w:rPr>
-          <w:bCs/>
-          <w:color w:val="000000"/>
-          <w:lang w:val="en-US"/>
-        </w:rPr>
-        <w:t>managemment</w:t>
-      </w:r>
-      <w:proofErr w:type="spellEnd"/>
-      <w:r>
-        <w:rPr>
-          <w:bCs/>
-          <w:color w:val="000000"/>
-          <w:lang w:val="en-US"/>
-        </w:rPr>
-        <w:t xml:space="preserve">, software engineering, empirical software engineering and statistics. The </w:t>
-      </w:r>
-      <w:proofErr w:type="gramStart"/>
-      <w:r>
-        <w:rPr>
-          <w:bCs/>
-          <w:color w:val="000000"/>
-          <w:lang w:val="en-US"/>
-        </w:rPr>
-        <w:t>final results</w:t>
-      </w:r>
-      <w:proofErr w:type="gramEnd"/>
-      <w:r>
-        <w:rPr>
-          <w:bCs/>
-          <w:color w:val="000000"/>
-          <w:lang w:val="en-US"/>
-        </w:rPr>
-        <w:t xml:space="preserve"> were validated with the insertion of some suggestions to represent the results of the data.</w:t>
+        <w:t>, software engineering, empirical software engineering and statistics. The final results were validated with the insertion of some suggestions to represent the results of the data.</w:t>
       </w:r>
     </w:p>
     <w:p>
@@ -23724,25 +23274,7 @@
           <w:color w:val="000000"/>
           <w:lang w:val="en-US"/>
         </w:rPr>
-        <w:t xml:space="preserve">. Their feedback was </w:t>
-      </w:r>
-      <w:proofErr w:type="gramStart"/>
-      <w:r>
-        <w:rPr>
-          <w:bCs/>
-          <w:color w:val="000000"/>
-          <w:lang w:val="en-US"/>
-        </w:rPr>
-        <w:t>very useful</w:t>
-      </w:r>
-      <w:proofErr w:type="gramEnd"/>
-      <w:r>
-        <w:rPr>
-          <w:bCs/>
-          <w:color w:val="000000"/>
-          <w:lang w:val="en-US"/>
-        </w:rPr>
-        <w:t xml:space="preserve"> to improve the quality of the process artifacts. For example, quality assessment was applied to primary studies to support the Reviewers’ evaluation. During phase </w:t>
+        <w:t xml:space="preserve">. Their feedback was very useful to improve the quality of the process artifacts. For example, quality assessment was applied to primary studies to support the Reviewers’ evaluation. During phase </w:t>
       </w:r>
       <w:r>
         <w:rPr>
@@ -24295,21 +23827,7 @@
         <w:rPr>
           <w:lang w:val="en-US"/>
         </w:rPr>
-        <w:t xml:space="preserve">. However, the underlying protocol </w:t>
-      </w:r>
-      <w:proofErr w:type="gramStart"/>
-      <w:r>
-        <w:rPr>
-          <w:lang w:val="en-US"/>
-        </w:rPr>
-        <w:t>don't</w:t>
-      </w:r>
-      <w:proofErr w:type="gramEnd"/>
-      <w:r>
-        <w:rPr>
-          <w:lang w:val="en-US"/>
-        </w:rPr>
-        <w:t xml:space="preserve"> they impose a quality assessment of primary studies. Furthermore, this study only presents a list with studies on using eye-tracking for investigating quality aspect of business process models (or their notations).</w:t>
+        <w:t>. However, the underlying protocol don't they impose a quality assessment of primary studies. Furthermore, this study only presents a list with studies on using eye-tracking for investigating quality aspect of business process models (or their notations).</w:t>
       </w:r>
     </w:p>
     <w:p>
@@ -24544,21 +24062,7 @@
         <w:rPr>
           <w:lang w:val="en-US"/>
         </w:rPr>
-        <w:t xml:space="preserve"> tasks could reduce the risks of failure </w:t>
-      </w:r>
-      <w:proofErr w:type="gramStart"/>
-      <w:r>
-        <w:rPr>
-          <w:lang w:val="en-US"/>
-        </w:rPr>
-        <w:t>and also</w:t>
-      </w:r>
-      <w:proofErr w:type="gramEnd"/>
-      <w:r>
-        <w:rPr>
-          <w:lang w:val="en-US"/>
-        </w:rPr>
-        <w:t xml:space="preserve"> mitigates threats to validity. Using a uniform way to report an experiment that uses eye-tracking can benefit our community. This standardization can provide valuable information on how to review, replicate and analyze the data from an experiment with the eye-tracking. Here it is worth mentioning that conducting an eye-tracking experiment requires further, more specific recommendations with regards to the limitations associated with this technology.</w:t>
+        <w:t xml:space="preserve"> tasks could reduce the risks of failure and also mitigates threats to validity. Using a uniform way to report an experiment that uses eye-tracking can benefit our community. This standardization can provide valuable information on how to review, replicate and analyze the data from an experiment with the eye-tracking. Here it is worth mentioning that conducting an eye-tracking experiment requires further, more specific recommendations with regards to the limitations associated with this technology.</w:t>
       </w:r>
     </w:p>
     <w:p>
@@ -24584,21 +24088,7 @@
         <w:rPr>
           <w:lang w:val="en-US"/>
         </w:rPr>
-        <w:t xml:space="preserve"> the idea here is to use eye-tracking technology and have investigated how designers understand business models. That is, to use the eye-tracking technology to study the differences in </w:t>
-      </w:r>
-      <w:proofErr w:type="gramStart"/>
-      <w:r>
-        <w:rPr>
-          <w:lang w:val="en-US"/>
-        </w:rPr>
-        <w:t>models</w:t>
-      </w:r>
-      <w:proofErr w:type="gramEnd"/>
-      <w:r>
-        <w:rPr>
-          <w:lang w:val="en-US"/>
-        </w:rPr>
-        <w:t xml:space="preserve"> comprehension and models reading navigation strategies between experienced and less experienced business designers in the notations to represent BPD, e.g., BPMN.</w:t>
+        <w:t xml:space="preserve"> the idea here is to use eye-tracking technology and have investigated how designers understand business models. That is, to use the eye-tracking technology to study the differences in models comprehension and models reading navigation strategies between experienced and less experienced business designers in the notations to represent BPD, e.g., BPMN.</w:t>
       </w:r>
     </w:p>
     <w:p>
@@ -24624,42 +24114,46 @@
         <w:rPr>
           <w:lang w:val="en-US"/>
         </w:rPr>
-        <w:t xml:space="preserve"> In particular, the business process community is concerned with bridging the perceived gap between sophisticated modelling languages approaches and the stakeholders with whom designers need to interact with. As such, devising ways of making these processes languages more accessible is perceived as </w:t>
-      </w:r>
-      <w:proofErr w:type="gramStart"/>
-      <w:r>
-        <w:rPr>
-          <w:lang w:val="en-US"/>
-        </w:rPr>
-        <w:t>very important</w:t>
-      </w:r>
-      <w:proofErr w:type="gramEnd"/>
-      <w:r>
-        <w:rPr>
-          <w:lang w:val="en-US"/>
-        </w:rPr>
-        <w:t xml:space="preserve">. Idea here is to propose approaches to help improving the understandability of processes models, by improving the concrete syntax of </w:t>
+        <w:t xml:space="preserve"> In particular, the business process community is concerned with bridging the perceived gap between sophisticated modelling languages approaches and the stakeholders with whom designers need to interact with. As such, devising ways of making these processes languages more accessible is perceived as very important. Idea here is to propose approaches to help improving the understandability of processes models, by improving the concrete syntax of </w:t>
       </w:r>
       <w:r>
         <w:rPr>
           <w:lang w:val="en-US"/>
         </w:rPr>
         <w:lastRenderedPageBreak/>
-        <w:t xml:space="preserve">those models through the definition of a set of principles, for designing cognitively effective visual notations. In this case, cognitive effectiveness must be obtained by the speed, </w:t>
-      </w:r>
-      <w:proofErr w:type="gramStart"/>
-      <w:r>
-        <w:rPr>
-          <w:lang w:val="en-US"/>
-        </w:rPr>
-        <w:t>ease</w:t>
-      </w:r>
-      <w:proofErr w:type="gramEnd"/>
-      <w:r>
-        <w:rPr>
-          <w:lang w:val="en-US"/>
-        </w:rPr>
-        <w:t xml:space="preserve"> and precision with which the business model content can be understood by the stakeholders.</w:t>
+        <w:t>those models through the definition of a set of principles, for designing cognitively effective visual notations. In this case, cognitive effectiveness must be obtained by the speed, ease and precision with which the business model content can be understood by the stakeholders.</w:t>
+      </w:r>
+    </w:p>
+    <w:p>
+      <w:pPr>
+        <w:pStyle w:val="PargrafodaLista"/>
+        <w:numPr>
+          <w:ilvl w:val="0"/>
+          <w:numId w:val="46"/>
+        </w:numPr>
+        <w:rPr>
+          <w:lang w:val="en-US"/>
+        </w:rPr>
+      </w:pPr>
+      <w:r>
+        <w:rPr>
+          <w:b/>
+          <w:bCs/>
+          <w:lang w:val="en-US"/>
+        </w:rPr>
+        <w:t>To use semiotic theory to check the denotations (signs) of the of the process models notations, for example, BPMN</w:t>
+      </w:r>
+      <w:r>
+        <w:rPr>
+          <w:lang w:val="en-US"/>
+        </w:rPr>
+        <w:t>:</w:t>
+      </w:r>
+      <w:r>
+        <w:rPr>
+          <w:lang w:val="en-US"/>
+        </w:rPr>
+        <w:t xml:space="preserve"> The process of interpretation, called semiosis, at the pragmatic level necessarily results from and depends on the use of the sign. So, idea here is to use eye-tracking to validate and verify the three aspects of a sign: syntactic (between sign representations), semantic (between a representation and its referent) and pragmatic (between the representation and the interpretation) semiotic levels. This research can be viewed in terms of its potential in fluence on the stakeholders’ subsequent actions as a means of communication, according to understanding of the process model artifacts.</w:t>
       </w:r>
     </w:p>
     <w:p>
@@ -24722,21 +24216,7 @@
           <w:lang w:val="en-US"/>
         </w:rPr>
         <w:tab/>
-        <w:t xml:space="preserve">Thus, with this SLR we performed a study to find empirical evidence about how the eye-tracking technology has been applied in the understanding of the business process models. </w:t>
-      </w:r>
-      <w:proofErr w:type="gramStart"/>
-      <w:r>
-        <w:rPr>
-          <w:lang w:val="en-US"/>
-        </w:rPr>
-        <w:t>The end result</w:t>
-      </w:r>
-      <w:proofErr w:type="gramEnd"/>
-      <w:r>
-        <w:rPr>
-          <w:lang w:val="en-US"/>
-        </w:rPr>
-        <w:t xml:space="preserve"> is an overview of the current practice of eye-tracking in business process models,</w:t>
+        <w:t>Thus, with this SLR we performed a study to find empirical evidence about how the eye-tracking technology has been applied in the understanding of the business process models. The end result is an overview of the current practice of eye-tracking in business process models,</w:t>
       </w:r>
       <w:r>
         <w:rPr>
@@ -24760,21 +24240,7 @@
         <w:rPr>
           <w:lang w:val="en-US"/>
         </w:rPr>
-        <w:t xml:space="preserve"> Also, it was possible to verify that there is no standardization about the use of eye-tracking technology in the analysis of the process models. Although there is a standardization of terms used in the use of eye-tracking, for instance, ocular, sacral, sweep path, </w:t>
-      </w:r>
-      <w:proofErr w:type="gramStart"/>
-      <w:r>
-        <w:rPr>
-          <w:lang w:val="en-US"/>
-        </w:rPr>
-        <w:t>duration</w:t>
-      </w:r>
-      <w:proofErr w:type="gramEnd"/>
-      <w:r>
-        <w:rPr>
-          <w:lang w:val="en-US"/>
-        </w:rPr>
-        <w:t xml:space="preserve"> and attempt-pill.</w:t>
+        <w:t xml:space="preserve"> Also, it was possible to verify that there is no standardization about the use of eye-tracking technology in the analysis of the process models. Although there is a standardization of terms used in the use of eye-tracking, for instance, ocular, sacral, sweep path, duration and attempt-pill.</w:t>
       </w:r>
     </w:p>
     <w:p>
@@ -24801,21 +24267,7 @@
         <w:rPr>
           <w:lang w:val="en-US"/>
         </w:rPr>
-        <w:t xml:space="preserve"> of the </w:t>
-      </w:r>
-      <w:proofErr w:type="gramStart"/>
-      <w:r>
-        <w:rPr>
-          <w:lang w:val="en-US"/>
-        </w:rPr>
-        <w:t>manner in which</w:t>
-      </w:r>
-      <w:proofErr w:type="gramEnd"/>
-      <w:r>
-        <w:rPr>
-          <w:lang w:val="en-US"/>
-        </w:rPr>
-        <w:t xml:space="preserve"> an evaluation with an eye-tracking should be built. Also, we will contribute to improve the state of practice with the conduction of controlled experiments to evaluate the understanding of business process modeling on the fly</w:t>
+        <w:t xml:space="preserve"> of the manner in which an evaluation with an eye-tracking should be built. Also, we will contribute to improve the state of practice with the conduction of controlled experiments to evaluate the understanding of business process modeling on the fly</w:t>
       </w:r>
       <w:r>
         <w:rPr>
@@ -24887,6 +24339,7 @@
       </w:pPr>
       <w:proofErr w:type="spellStart"/>
       <w:r>
+        <w:lastRenderedPageBreak/>
         <w:t>References</w:t>
       </w:r>
       <w:proofErr w:type="spellEnd"/>
@@ -24958,7 +24411,6 @@
         <w:t xml:space="preserve">, P., &amp; Parsons, J. (2019). Using eye tracking to expose cognitive processes in understanding conceptual models. MIS Quarterly, 43, 1105–1126. </w:t>
       </w:r>
       <w:proofErr w:type="spellStart"/>
-      <w:proofErr w:type="gramStart"/>
       <w:r>
         <w:rPr>
           <w:lang w:val="en-US"/>
@@ -24970,14 +24422,7 @@
         <w:rPr>
           <w:lang w:val="en-US"/>
         </w:rPr>
-        <w:t>://doi.org/10.25300/MISQ/2019/14163</w:t>
-      </w:r>
-      <w:proofErr w:type="gramEnd"/>
-      <w:r>
-        <w:rPr>
-          <w:lang w:val="en-US"/>
-        </w:rPr>
-        <w:t>.</w:t>
+        <w:t>://doi.org/10.25300/MISQ/2019/14163.</w:t>
       </w:r>
     </w:p>
     <w:p>
@@ -25022,7 +24467,6 @@
         <w:t xml:space="preserve">, M., &amp; Weber, B. (2019). Learning process modeling phases from modeling interactions and eye tracking data. Data Knowledge Engineering, 121, 1–17. URL: http://www.sciencedirect.com/science/article/pii/S0169023X17303282. </w:t>
       </w:r>
       <w:proofErr w:type="spellStart"/>
-      <w:proofErr w:type="gramStart"/>
       <w:r>
         <w:rPr>
           <w:lang w:val="en-US"/>
@@ -25034,14 +24478,7 @@
         <w:rPr>
           <w:lang w:val="en-US"/>
         </w:rPr>
-        <w:t>://doi.org/10.1016/j.datak.2019.04.001</w:t>
-      </w:r>
-      <w:proofErr w:type="gramEnd"/>
-      <w:r>
-        <w:rPr>
-          <w:lang w:val="en-US"/>
-        </w:rPr>
-        <w:t>.</w:t>
+        <w:t>://doi.org/10.1016/j.datak.2019.04.001.</w:t>
       </w:r>
     </w:p>
     <w:p>
@@ -25055,84 +24492,618 @@
         <w:rPr>
           <w:lang w:val="en-US"/>
         </w:rPr>
+        <w:tab/>
+      </w:r>
+      <w:r>
+        <w:rPr>
+          <w:lang w:val="en-US"/>
+        </w:rPr>
+        <w:t xml:space="preserve">Chen, T., Wang, W., </w:t>
+      </w:r>
+      <w:proofErr w:type="spellStart"/>
+      <w:r>
+        <w:rPr>
+          <w:lang w:val="en-US"/>
+        </w:rPr>
+        <w:t>Indulska</w:t>
+      </w:r>
+      <w:proofErr w:type="spellEnd"/>
+      <w:r>
+        <w:rPr>
+          <w:lang w:val="en-US"/>
+        </w:rPr>
+        <w:t xml:space="preserve">, M., &amp; Sadiq, S. (2018). Business process and rule integration approaches - an empirical analysis. In M. </w:t>
+      </w:r>
+      <w:proofErr w:type="spellStart"/>
+      <w:r>
+        <w:rPr>
+          <w:lang w:val="en-US"/>
+        </w:rPr>
+        <w:t>Weske</w:t>
+      </w:r>
+      <w:proofErr w:type="spellEnd"/>
+      <w:r>
+        <w:rPr>
+          <w:lang w:val="en-US"/>
+        </w:rPr>
+        <w:t xml:space="preserve">, M. </w:t>
+      </w:r>
+      <w:proofErr w:type="spellStart"/>
+      <w:r>
+        <w:rPr>
+          <w:lang w:val="en-US"/>
+        </w:rPr>
+        <w:t>Montali</w:t>
+      </w:r>
+      <w:proofErr w:type="spellEnd"/>
+      <w:r>
+        <w:rPr>
+          <w:lang w:val="en-US"/>
+        </w:rPr>
+        <w:t xml:space="preserve">, I. Weber, &amp; J. </w:t>
+      </w:r>
+      <w:proofErr w:type="spellStart"/>
+      <w:r>
+        <w:rPr>
+          <w:lang w:val="en-US"/>
+        </w:rPr>
+        <w:t>vom</w:t>
+      </w:r>
+      <w:proofErr w:type="spellEnd"/>
+      <w:r>
+        <w:rPr>
+          <w:lang w:val="en-US"/>
+        </w:rPr>
+        <w:t xml:space="preserve"> </w:t>
+      </w:r>
+      <w:proofErr w:type="spellStart"/>
+      <w:r>
+        <w:rPr>
+          <w:lang w:val="en-US"/>
+        </w:rPr>
+        <w:t>Brocke</w:t>
+      </w:r>
+      <w:proofErr w:type="spellEnd"/>
+      <w:r>
+        <w:rPr>
+          <w:lang w:val="en-US"/>
+        </w:rPr>
+        <w:t xml:space="preserve"> (Eds.), Business Process Management Forum (pp. 37–52). Cham: Springer International Publishing</w:t>
+      </w:r>
+    </w:p>
+    <w:p>
+      <w:pPr>
+        <w:pStyle w:val="p1a"/>
+        <w:rPr>
+          <w:lang w:val="en-US"/>
+        </w:rPr>
+      </w:pPr>
+      <w:r>
+        <w:rPr>
+          <w:lang w:val="en-US"/>
+        </w:rPr>
+        <w:tab/>
+      </w:r>
+      <w:proofErr w:type="spellStart"/>
+      <w:r>
+        <w:rPr>
+          <w:lang w:val="en-US"/>
+        </w:rPr>
+        <w:t>Dikici</w:t>
+      </w:r>
+      <w:proofErr w:type="spellEnd"/>
+      <w:r>
+        <w:rPr>
+          <w:lang w:val="en-US"/>
+        </w:rPr>
+        <w:t xml:space="preserve">, A., </w:t>
+      </w:r>
+      <w:proofErr w:type="spellStart"/>
+      <w:r>
+        <w:rPr>
+          <w:lang w:val="en-US"/>
+        </w:rPr>
+        <w:t>Turetken</w:t>
+      </w:r>
+      <w:proofErr w:type="spellEnd"/>
+      <w:r>
+        <w:rPr>
+          <w:lang w:val="en-US"/>
+        </w:rPr>
+        <w:t xml:space="preserve">, O., &amp; </w:t>
+      </w:r>
+      <w:proofErr w:type="spellStart"/>
+      <w:r>
+        <w:rPr>
+          <w:lang w:val="en-US"/>
+        </w:rPr>
+        <w:t>Demirors</w:t>
+      </w:r>
+      <w:proofErr w:type="spellEnd"/>
+      <w:r>
+        <w:rPr>
+          <w:lang w:val="en-US"/>
+        </w:rPr>
+        <w:t xml:space="preserve">, O. (2018). Factors influencing the understandability of process models: A systematic literature review. Information and Software Technology, 93, 112–129. </w:t>
+      </w:r>
+      <w:proofErr w:type="spellStart"/>
+      <w:r>
+        <w:rPr>
+          <w:lang w:val="en-US"/>
+        </w:rPr>
+        <w:t>doi:https</w:t>
+      </w:r>
+      <w:proofErr w:type="spellEnd"/>
+      <w:r>
+        <w:rPr>
+          <w:lang w:val="en-US"/>
+        </w:rPr>
+        <w:t>://doi.org/10.1016/j.infsof.2017.09.001.</w:t>
+      </w:r>
+    </w:p>
+    <w:p>
+      <w:pPr>
+        <w:pStyle w:val="p1a"/>
+        <w:rPr>
+          <w:lang w:val="en-US"/>
+        </w:rPr>
+      </w:pPr>
+      <w:r>
+        <w:rPr>
+          <w:lang w:val="en-US"/>
+        </w:rPr>
+        <w:tab/>
+      </w:r>
+      <w:proofErr w:type="spellStart"/>
+      <w:r>
+        <w:rPr>
+          <w:lang w:val="en-US"/>
+        </w:rPr>
+        <w:t>Figl</w:t>
+      </w:r>
+      <w:proofErr w:type="spellEnd"/>
+      <w:r>
+        <w:rPr>
+          <w:lang w:val="en-US"/>
+        </w:rPr>
+        <w:t xml:space="preserve">, K. (2017). Comprehension of procedural visual business process models. Business Information Systems Engineering, 59, 41–67. </w:t>
+      </w:r>
+      <w:proofErr w:type="spellStart"/>
+      <w:r>
+        <w:rPr>
+          <w:lang w:val="en-US"/>
+        </w:rPr>
+        <w:t>doi:https</w:t>
+      </w:r>
+      <w:proofErr w:type="spellEnd"/>
+      <w:r>
+        <w:rPr>
+          <w:lang w:val="en-US"/>
+        </w:rPr>
+        <w:t>://doi.org/10.1007/s12599-016-0460-2.</w:t>
+      </w:r>
+    </w:p>
+    <w:p>
+      <w:pPr>
+        <w:pStyle w:val="p1a"/>
+        <w:rPr>
+          <w:lang w:val="en-US"/>
+        </w:rPr>
+      </w:pPr>
+      <w:r>
+        <w:rPr>
+          <w:lang w:val="en-US"/>
+        </w:rPr>
+        <w:tab/>
+      </w:r>
+      <w:proofErr w:type="spellStart"/>
+      <w:r>
+        <w:rPr>
+          <w:lang w:val="en-US"/>
+        </w:rPr>
+        <w:t>Figl</w:t>
+      </w:r>
+      <w:proofErr w:type="spellEnd"/>
+      <w:r>
+        <w:rPr>
+          <w:lang w:val="en-US"/>
+        </w:rPr>
+        <w:t xml:space="preserve">, K., &amp; Recker, J. (2016). Exploring cognitive style and </w:t>
+      </w:r>
+      <w:proofErr w:type="spellStart"/>
+      <w:r>
+        <w:rPr>
+          <w:lang w:val="en-US"/>
+        </w:rPr>
+        <w:t>taskspecific</w:t>
+      </w:r>
+      <w:proofErr w:type="spellEnd"/>
+      <w:r>
+        <w:rPr>
+          <w:lang w:val="en-US"/>
+        </w:rPr>
+        <w:t xml:space="preserve"> preferences for process representations. </w:t>
+      </w:r>
+      <w:proofErr w:type="spellStart"/>
+      <w:r>
+        <w:rPr>
+          <w:lang w:val="en-US"/>
+        </w:rPr>
+        <w:t>Requir</w:t>
+      </w:r>
+      <w:proofErr w:type="spellEnd"/>
+      <w:r>
+        <w:rPr>
+          <w:lang w:val="en-US"/>
+        </w:rPr>
+        <w:t>. Eng., 21, 63–85. doi:10.1007/s00766-014-0210-2.</w:t>
+      </w:r>
+    </w:p>
+    <w:p>
+      <w:pPr>
+        <w:pStyle w:val="p1a"/>
+        <w:rPr>
+          <w:lang w:val="en-US"/>
+        </w:rPr>
+      </w:pPr>
+      <w:r>
+        <w:rPr>
+          <w:lang w:val="en-US"/>
+        </w:rPr>
+        <w:t xml:space="preserve">Gibson, D., </w:t>
+      </w:r>
+      <w:proofErr w:type="spellStart"/>
+      <w:r>
+        <w:rPr>
+          <w:lang w:val="en-US"/>
+        </w:rPr>
+        <w:t>Goldenson</w:t>
+      </w:r>
+      <w:proofErr w:type="spellEnd"/>
+      <w:r>
+        <w:rPr>
+          <w:lang w:val="en-US"/>
+        </w:rPr>
+        <w:t xml:space="preserve">, D., &amp; </w:t>
+      </w:r>
+      <w:proofErr w:type="spellStart"/>
+      <w:r>
+        <w:rPr>
+          <w:lang w:val="en-US"/>
+        </w:rPr>
+        <w:t>Kost</w:t>
+      </w:r>
+      <w:proofErr w:type="spellEnd"/>
+      <w:r>
+        <w:rPr>
+          <w:lang w:val="en-US"/>
+        </w:rPr>
+        <w:t>, K. (2006). Performance Results of CMMI-Based Process Improvement. Technical Report CMU/SEI-2006-TR-004 Software Engineering Institute, Carnegie Mellon University Pittsburgh, PA. URL: http://resources.sei.cmu.edu/library/asset-view.cfm?AssetID=8065.</w:t>
+      </w:r>
+    </w:p>
+    <w:p>
+      <w:pPr>
+        <w:pStyle w:val="p1a"/>
+        <w:rPr>
+          <w:lang w:val="en-US"/>
+        </w:rPr>
+      </w:pPr>
+      <w:r>
+        <w:rPr>
+          <w:lang w:val="en-US"/>
+        </w:rPr>
+        <w:tab/>
+      </w:r>
+      <w:r>
+        <w:rPr>
+          <w:lang w:val="en-US"/>
+        </w:rPr>
+        <w:t>Hani, S. U. (2009). Impact of process improvement on software development predictions, for measuring software development project’s performance benefits.</w:t>
+      </w:r>
+    </w:p>
+    <w:p>
+      <w:pPr>
+        <w:pStyle w:val="p1a"/>
+        <w:rPr>
+          <w:lang w:val="en-US"/>
+        </w:rPr>
+      </w:pPr>
+      <w:r>
+        <w:rPr>
+          <w:lang w:val="en-US"/>
+        </w:rPr>
+        <w:tab/>
+      </w:r>
+      <w:proofErr w:type="spellStart"/>
+      <w:r>
+        <w:rPr>
+          <w:lang w:val="en-US"/>
+        </w:rPr>
+        <w:t>Indulska</w:t>
+      </w:r>
+      <w:proofErr w:type="spellEnd"/>
+      <w:r>
+        <w:rPr>
+          <w:lang w:val="en-US"/>
+        </w:rPr>
+        <w:t xml:space="preserve">, M., </w:t>
+      </w:r>
+      <w:proofErr w:type="spellStart"/>
+      <w:r>
+        <w:rPr>
+          <w:lang w:val="en-US"/>
+        </w:rPr>
+        <w:t>zur</w:t>
+      </w:r>
+      <w:proofErr w:type="spellEnd"/>
+      <w:r>
+        <w:rPr>
+          <w:lang w:val="en-US"/>
+        </w:rPr>
+        <w:t xml:space="preserve"> </w:t>
+      </w:r>
+      <w:proofErr w:type="spellStart"/>
+      <w:r>
+        <w:rPr>
+          <w:lang w:val="en-US"/>
+        </w:rPr>
+        <w:t>Muehlen</w:t>
+      </w:r>
+      <w:proofErr w:type="spellEnd"/>
+      <w:r>
+        <w:rPr>
+          <w:lang w:val="en-US"/>
+        </w:rPr>
+        <w:t>, M., &amp; Recker, J. (2009). Measuring method complexity : The case of the business process modeling notation.</w:t>
+      </w:r>
+    </w:p>
+    <w:p>
+      <w:pPr>
+        <w:pStyle w:val="p1a"/>
+        <w:rPr>
+          <w:lang w:val="en-US"/>
+        </w:rPr>
+      </w:pPr>
+      <w:r>
+        <w:rPr>
+          <w:lang w:val="en-US"/>
+        </w:rPr>
+        <w:tab/>
+      </w:r>
+      <w:r>
+        <w:rPr>
+          <w:lang w:val="en-US"/>
+        </w:rPr>
+        <w:t>Irwin, D. E. (2004). Fixation location and fixation duration as indices of cognitive processing. In J. M. Henderson, &amp; F. Ferreira (Eds.), The interface</w:t>
+      </w:r>
+      <w:r>
+        <w:rPr>
+          <w:lang w:val="en-US"/>
+        </w:rPr>
+        <w:t xml:space="preserve"> </w:t>
+      </w:r>
+      <w:r>
+        <w:rPr>
+          <w:lang w:val="en-US"/>
+        </w:rPr>
+        <w:t>of language, vision, and action: Eye movements and the visual world (pp.105–133). Psychology Press.</w:t>
+      </w:r>
+    </w:p>
+    <w:p>
+      <w:pPr>
+        <w:pStyle w:val="p1a"/>
+        <w:rPr>
+          <w:lang w:val="en-US"/>
+        </w:rPr>
+      </w:pPr>
+      <w:r>
+        <w:rPr>
+          <w:lang w:val="en-US"/>
+        </w:rPr>
+        <w:tab/>
+      </w:r>
+      <w:proofErr w:type="spellStart"/>
+      <w:r>
+        <w:rPr>
+          <w:lang w:val="en-US"/>
+        </w:rPr>
+        <w:t>Jamshidi</w:t>
+      </w:r>
+      <w:proofErr w:type="spellEnd"/>
+      <w:r>
+        <w:rPr>
+          <w:lang w:val="en-US"/>
+        </w:rPr>
+        <w:t xml:space="preserve">, P., </w:t>
+      </w:r>
+      <w:proofErr w:type="spellStart"/>
+      <w:r>
+        <w:rPr>
+          <w:lang w:val="en-US"/>
+        </w:rPr>
+        <w:t>Ghafari</w:t>
+      </w:r>
+      <w:proofErr w:type="spellEnd"/>
+      <w:r>
+        <w:rPr>
+          <w:lang w:val="en-US"/>
+        </w:rPr>
+        <w:t xml:space="preserve">, M., Ahmad, A., &amp; </w:t>
+      </w:r>
+      <w:proofErr w:type="spellStart"/>
+      <w:r>
+        <w:rPr>
+          <w:lang w:val="en-US"/>
+        </w:rPr>
+        <w:t>Pahl</w:t>
+      </w:r>
+      <w:proofErr w:type="spellEnd"/>
+      <w:r>
+        <w:rPr>
+          <w:lang w:val="en-US"/>
+        </w:rPr>
+        <w:t xml:space="preserve">, C. (2012). A protocol for systematic literature review on architecture-centric software evolution research. Technical Report, </w:t>
+      </w:r>
+      <w:proofErr w:type="spellStart"/>
+      <w:r>
+        <w:rPr>
+          <w:lang w:val="en-US"/>
+        </w:rPr>
+        <w:t>Lero</w:t>
+      </w:r>
+      <w:proofErr w:type="spellEnd"/>
+      <w:r>
+        <w:rPr>
+          <w:lang w:val="en-US"/>
+        </w:rPr>
+        <w:t xml:space="preserve"> - The Irish Software Engineering Research Centre, Dublin City University, Oct.</w:t>
+      </w:r>
+    </w:p>
+    <w:p>
+      <w:pPr>
+        <w:pStyle w:val="p1a"/>
+        <w:rPr>
+          <w:lang w:val="en-US"/>
+        </w:rPr>
+      </w:pPr>
+      <w:r>
+        <w:rPr>
+          <w:lang w:val="en-US"/>
+        </w:rPr>
+        <w:tab/>
+      </w:r>
+      <w:proofErr w:type="spellStart"/>
+      <w:r>
+        <w:rPr>
+          <w:lang w:val="en-US"/>
+        </w:rPr>
+        <w:t>Kitchenham</w:t>
+      </w:r>
+      <w:proofErr w:type="spellEnd"/>
+      <w:r>
+        <w:rPr>
+          <w:lang w:val="en-US"/>
+        </w:rPr>
+        <w:t xml:space="preserve">, B. A., </w:t>
+      </w:r>
+      <w:proofErr w:type="spellStart"/>
+      <w:r>
+        <w:rPr>
+          <w:lang w:val="en-US"/>
+        </w:rPr>
+        <w:t>Dyba</w:t>
+      </w:r>
+      <w:proofErr w:type="spellEnd"/>
+      <w:r>
+        <w:rPr>
+          <w:lang w:val="en-US"/>
+        </w:rPr>
+        <w:t>, T., &amp; Jorgensen, M. (2004). Evidence-based software engineering. In Proceedings of the 26th International Conference on Software Engineering ICSE ’04 (p. 273–281). USA: IEEE Computer Society.</w:t>
+      </w:r>
+    </w:p>
+    <w:p>
+      <w:pPr>
+        <w:pStyle w:val="p1a"/>
+        <w:rPr>
+          <w:lang w:val="en-US"/>
+        </w:rPr>
+      </w:pPr>
+      <w:r>
+        <w:rPr>
+          <w:lang w:val="en-US"/>
+        </w:rPr>
+        <w:tab/>
+      </w:r>
+      <w:proofErr w:type="spellStart"/>
+      <w:r>
+        <w:rPr>
+          <w:lang w:val="en-US"/>
+        </w:rPr>
+        <w:t>Kitchenham</w:t>
+      </w:r>
+      <w:proofErr w:type="spellEnd"/>
+      <w:r>
+        <w:rPr>
+          <w:lang w:val="en-US"/>
+        </w:rPr>
+        <w:t xml:space="preserve">, B., &amp; Charters, S. (2007). Guidelines for performing systematic literature reviews in software engineering. http://www.dur.ac.uk/ebse/resources/Systematic-reviews-5-8.pdf. Technical Report, EBSE 2007-001, </w:t>
+      </w:r>
+      <w:proofErr w:type="spellStart"/>
+      <w:r>
+        <w:rPr>
+          <w:lang w:val="en-US"/>
+        </w:rPr>
+        <w:t>Keele</w:t>
+      </w:r>
+      <w:proofErr w:type="spellEnd"/>
+      <w:r>
+        <w:rPr>
+          <w:lang w:val="en-US"/>
+        </w:rPr>
+        <w:t xml:space="preserve"> University and Durham University Joint Report.</w:t>
+      </w:r>
+    </w:p>
+    <w:p>
+      <w:pPr>
+        <w:pStyle w:val="p1a"/>
+        <w:rPr>
+          <w:lang w:val="en-US"/>
+        </w:rPr>
+      </w:pPr>
+      <w:r>
+        <w:rPr>
+          <w:lang w:val="en-US"/>
+        </w:rPr>
         <w:lastRenderedPageBreak/>
         <w:tab/>
       </w:r>
-      <w:r>
-        <w:rPr>
-          <w:lang w:val="en-US"/>
-        </w:rPr>
-        <w:t xml:space="preserve">Chen, T., Wang, W., </w:t>
-      </w:r>
       <w:proofErr w:type="spellStart"/>
       <w:r>
         <w:rPr>
           <w:lang w:val="en-US"/>
         </w:rPr>
-        <w:t>Indulska</w:t>
+        <w:t>Kitchenham</w:t>
       </w:r>
       <w:proofErr w:type="spellEnd"/>
       <w:r>
         <w:rPr>
           <w:lang w:val="en-US"/>
         </w:rPr>
-        <w:t xml:space="preserve">, M., &amp; Sadiq, S. (2018). Business process and rule integration approaches - an empirical analysis. In M. </w:t>
+        <w:t xml:space="preserve">, K., </w:t>
       </w:r>
       <w:proofErr w:type="spellStart"/>
       <w:r>
         <w:rPr>
           <w:lang w:val="en-US"/>
         </w:rPr>
-        <w:t>Weske</w:t>
+        <w:t>Budgen</w:t>
       </w:r>
       <w:proofErr w:type="spellEnd"/>
       <w:r>
         <w:rPr>
           <w:lang w:val="en-US"/>
         </w:rPr>
-        <w:t xml:space="preserve">, M. </w:t>
+        <w:t xml:space="preserve">, D., &amp; Brereton, P. (2011). Using mapping studies as the basis for further research - a participant-observer case study. Inf. </w:t>
       </w:r>
       <w:proofErr w:type="spellStart"/>
       <w:r>
         <w:rPr>
           <w:lang w:val="en-US"/>
         </w:rPr>
-        <w:t>Montali</w:t>
+        <w:t>Softw</w:t>
       </w:r>
       <w:proofErr w:type="spellEnd"/>
       <w:r>
         <w:rPr>
           <w:lang w:val="en-US"/>
         </w:rPr>
-        <w:t xml:space="preserve">, I. Weber, &amp; J. </w:t>
-      </w:r>
-      <w:proofErr w:type="spellStart"/>
-      <w:r>
-        <w:rPr>
-          <w:lang w:val="en-US"/>
-        </w:rPr>
-        <w:t>vom</w:t>
-      </w:r>
-      <w:proofErr w:type="spellEnd"/>
-      <w:r>
-        <w:rPr>
-          <w:lang w:val="en-US"/>
-        </w:rPr>
-        <w:t xml:space="preserve"> </w:t>
-      </w:r>
-      <w:proofErr w:type="spellStart"/>
-      <w:r>
-        <w:rPr>
-          <w:lang w:val="en-US"/>
-        </w:rPr>
-        <w:t>Brocke</w:t>
-      </w:r>
-      <w:proofErr w:type="spellEnd"/>
-      <w:r>
-        <w:rPr>
-          <w:lang w:val="en-US"/>
-        </w:rPr>
-        <w:t xml:space="preserve"> (Eds.), Business Process Management Forum (pp. 37–52). Cham: Springer International Publishing</w:t>
+        <w:t>. Technol., 53 , 638–651</w:t>
+      </w:r>
+      <w:r>
+        <w:rPr>
+          <w:lang w:val="en-US"/>
+        </w:rPr>
+        <w:t>.</w:t>
       </w:r>
     </w:p>
     <w:p>
@@ -25148,69 +25119,11 @@
         </w:rPr>
         <w:tab/>
       </w:r>
-      <w:proofErr w:type="spellStart"/>
-      <w:r>
-        <w:rPr>
-          <w:lang w:val="en-US"/>
-        </w:rPr>
-        <w:t>Dikici</w:t>
-      </w:r>
-      <w:proofErr w:type="spellEnd"/>
-      <w:r>
-        <w:rPr>
-          <w:lang w:val="en-US"/>
-        </w:rPr>
-        <w:t xml:space="preserve">, A., </w:t>
-      </w:r>
-      <w:proofErr w:type="spellStart"/>
-      <w:r>
-        <w:rPr>
-          <w:lang w:val="en-US"/>
-        </w:rPr>
-        <w:t>Turetken</w:t>
-      </w:r>
-      <w:proofErr w:type="spellEnd"/>
-      <w:r>
-        <w:rPr>
-          <w:lang w:val="en-US"/>
-        </w:rPr>
-        <w:t xml:space="preserve">, O., &amp; </w:t>
-      </w:r>
-      <w:proofErr w:type="spellStart"/>
-      <w:r>
-        <w:rPr>
-          <w:lang w:val="en-US"/>
-        </w:rPr>
-        <w:t>Demirors</w:t>
-      </w:r>
-      <w:proofErr w:type="spellEnd"/>
-      <w:r>
-        <w:rPr>
-          <w:lang w:val="en-US"/>
-        </w:rPr>
-        <w:t xml:space="preserve">, O. (2018). Factors influencing the understandability of process models: A systematic literature review. Information and Software Technology, 93, 112–129. </w:t>
-      </w:r>
-      <w:proofErr w:type="spellStart"/>
-      <w:proofErr w:type="gramStart"/>
-      <w:r>
-        <w:rPr>
-          <w:lang w:val="en-US"/>
-        </w:rPr>
-        <w:t>doi:https</w:t>
-      </w:r>
-      <w:proofErr w:type="spellEnd"/>
-      <w:r>
-        <w:rPr>
-          <w:lang w:val="en-US"/>
-        </w:rPr>
-        <w:t>://doi.org/10.1016/j.infsof.2017.09.001</w:t>
-      </w:r>
-      <w:proofErr w:type="gramEnd"/>
-      <w:r>
-        <w:rPr>
-          <w:lang w:val="en-US"/>
-        </w:rPr>
-        <w:t>.</w:t>
+      <w:r>
+        <w:rPr>
+          <w:lang w:val="en-US"/>
+        </w:rPr>
+        <w:t>Ko, R. K. L. (2009). A computer scientist’s introductory guide to business process management (bpm). XRDS, 15. doi:10.1145/1558897.1558901.</w:t>
       </w:r>
     </w:p>
     <w:p>
@@ -25226,41 +25139,67 @@
         </w:rPr>
         <w:tab/>
       </w:r>
+      <w:r>
+        <w:rPr>
+          <w:lang w:val="en-US"/>
+        </w:rPr>
+        <w:t xml:space="preserve">Laue, R., &amp; </w:t>
+      </w:r>
       <w:proofErr w:type="spellStart"/>
       <w:r>
         <w:rPr>
           <w:lang w:val="en-US"/>
         </w:rPr>
-        <w:t>Figl</w:t>
+        <w:t>Gadatsch</w:t>
       </w:r>
       <w:proofErr w:type="spellEnd"/>
       <w:r>
         <w:rPr>
           <w:lang w:val="en-US"/>
         </w:rPr>
-        <w:t xml:space="preserve">, K. (2017). Comprehension of procedural visual business process models. Business Information Systems Engineering, 59, 41–67. </w:t>
+        <w:t xml:space="preserve">, A. (2011). Measuring the understandability of business process models - are we asking the right questions? In M. </w:t>
       </w:r>
       <w:proofErr w:type="spellStart"/>
-      <w:proofErr w:type="gramStart"/>
-      <w:r>
-        <w:rPr>
-          <w:lang w:val="en-US"/>
-        </w:rPr>
-        <w:t>doi:https</w:t>
+      <w:r>
+        <w:rPr>
+          <w:lang w:val="en-US"/>
+        </w:rPr>
+        <w:t>zur</w:t>
       </w:r>
       <w:proofErr w:type="spellEnd"/>
       <w:r>
         <w:rPr>
           <w:lang w:val="en-US"/>
         </w:rPr>
-        <w:t>://doi.org/10.1007/s12599-016-0460-2</w:t>
-      </w:r>
-      <w:proofErr w:type="gramEnd"/>
-      <w:r>
-        <w:rPr>
-          <w:lang w:val="en-US"/>
-        </w:rPr>
-        <w:t>.</w:t>
+        <w:t xml:space="preserve"> </w:t>
+      </w:r>
+      <w:proofErr w:type="spellStart"/>
+      <w:r>
+        <w:rPr>
+          <w:lang w:val="en-US"/>
+        </w:rPr>
+        <w:t>Muehlen</w:t>
+      </w:r>
+      <w:proofErr w:type="spellEnd"/>
+      <w:r>
+        <w:rPr>
+          <w:lang w:val="en-US"/>
+        </w:rPr>
+        <w:t xml:space="preserve">, &amp; J. </w:t>
+      </w:r>
+      <w:proofErr w:type="spellStart"/>
+      <w:r>
+        <w:rPr>
+          <w:lang w:val="en-US"/>
+        </w:rPr>
+        <w:t>Su</w:t>
+      </w:r>
+      <w:proofErr w:type="spellEnd"/>
+      <w:r>
+        <w:rPr>
+          <w:lang w:val="en-US"/>
+        </w:rPr>
+        <w:t xml:space="preserve"> (Eds.), Business Process Management Workshops (pp. 37–48). Berlin, Heidelberg: Springer Berlin Heidelberg.</w:t>
       </w:r>
     </w:p>
     <w:p>
@@ -25276,47 +25215,25 @@
         </w:rPr>
         <w:tab/>
       </w:r>
+      <w:r>
+        <w:rPr>
+          <w:lang w:val="en-US"/>
+        </w:rPr>
+        <w:t xml:space="preserve">Melcher, J., &amp; </w:t>
+      </w:r>
       <w:proofErr w:type="spellStart"/>
       <w:r>
         <w:rPr>
           <w:lang w:val="en-US"/>
         </w:rPr>
-        <w:t>Figl</w:t>
+        <w:t>Seese</w:t>
       </w:r>
       <w:proofErr w:type="spellEnd"/>
       <w:r>
         <w:rPr>
           <w:lang w:val="en-US"/>
         </w:rPr>
-        <w:t xml:space="preserve">, K., &amp; Recker, J. (2016). Exploring cognitive style and </w:t>
-      </w:r>
-      <w:proofErr w:type="spellStart"/>
-      <w:r>
-        <w:rPr>
-          <w:lang w:val="en-US"/>
-        </w:rPr>
-        <w:t>taskspecific</w:t>
-      </w:r>
-      <w:proofErr w:type="spellEnd"/>
-      <w:r>
-        <w:rPr>
-          <w:lang w:val="en-US"/>
-        </w:rPr>
-        <w:t xml:space="preserve"> preferences for process representations. </w:t>
-      </w:r>
-      <w:proofErr w:type="spellStart"/>
-      <w:r>
-        <w:rPr>
-          <w:lang w:val="en-US"/>
-        </w:rPr>
-        <w:t>Requir</w:t>
-      </w:r>
-      <w:proofErr w:type="spellEnd"/>
-      <w:r>
-        <w:rPr>
-          <w:lang w:val="en-US"/>
-        </w:rPr>
-        <w:t>. Eng., 21, 63–85. doi:10.1007/s00766-014-0210-2.</w:t>
+        <w:t>, D. (2008). Towards validating prediction systems for process understandability: Measuring process understandability. In 10th International Symposium on Symbolic and Numeric Algorithms for Scientific Computing (pp. 564–571).</w:t>
       </w:r>
     </w:p>
     <w:p>
@@ -25330,35 +25247,63 @@
         <w:rPr>
           <w:lang w:val="en-US"/>
         </w:rPr>
-        <w:t xml:space="preserve">Gibson, D., </w:t>
+        <w:tab/>
       </w:r>
       <w:proofErr w:type="spellStart"/>
       <w:r>
         <w:rPr>
           <w:lang w:val="en-US"/>
         </w:rPr>
-        <w:t>Goldenson</w:t>
+        <w:t>Mendling</w:t>
       </w:r>
       <w:proofErr w:type="spellEnd"/>
       <w:r>
         <w:rPr>
           <w:lang w:val="en-US"/>
         </w:rPr>
-        <w:t xml:space="preserve">, D., &amp; </w:t>
+        <w:t xml:space="preserve">, J., </w:t>
       </w:r>
       <w:proofErr w:type="spellStart"/>
       <w:r>
         <w:rPr>
           <w:lang w:val="en-US"/>
         </w:rPr>
-        <w:t>Kost</w:t>
+        <w:t>Reijers</w:t>
       </w:r>
       <w:proofErr w:type="spellEnd"/>
       <w:r>
         <w:rPr>
           <w:lang w:val="en-US"/>
         </w:rPr>
-        <w:t>, K. (2006). Performance Results of CMMI-Based Process Improvement. Technical Report CMU/SEI-2006-TR-004 Software Engineering Institute, Carnegie Mellon University Pittsburgh, PA. URL: http://resources.sei.cmu.edu/library/asset-view.cfm?AssetID=8065.</w:t>
+        <w:t xml:space="preserve">, H. A., &amp; Cardoso, J. (2007). What makes process models understandable? In G. Alonso, P. </w:t>
+      </w:r>
+      <w:proofErr w:type="spellStart"/>
+      <w:r>
+        <w:rPr>
+          <w:lang w:val="en-US"/>
+        </w:rPr>
+        <w:t>Dadam</w:t>
+      </w:r>
+      <w:proofErr w:type="spellEnd"/>
+      <w:r>
+        <w:rPr>
+          <w:lang w:val="en-US"/>
+        </w:rPr>
+        <w:t xml:space="preserve">, &amp; M. </w:t>
+      </w:r>
+      <w:proofErr w:type="spellStart"/>
+      <w:r>
+        <w:rPr>
+          <w:lang w:val="en-US"/>
+        </w:rPr>
+        <w:t>Rosemann</w:t>
+      </w:r>
+      <w:proofErr w:type="spellEnd"/>
+      <w:r>
+        <w:rPr>
+          <w:lang w:val="en-US"/>
+        </w:rPr>
+        <w:t xml:space="preserve"> (Eds.), Business Process Management (pp. 48–63). Berlin, Heidelberg: Springer Berlin Heidelberg.</w:t>
       </w:r>
     </w:p>
     <w:p>
@@ -25374,11 +25319,47 @@
         </w:rPr>
         <w:tab/>
       </w:r>
-      <w:r>
-        <w:rPr>
-          <w:lang w:val="en-US"/>
-        </w:rPr>
-        <w:t>Hani, S. U. (2009). Impact of process improvement on software development predictions, for measuring software development project’s performance benefits.</w:t>
+      <w:proofErr w:type="spellStart"/>
+      <w:r>
+        <w:rPr>
+          <w:lang w:val="en-US"/>
+        </w:rPr>
+        <w:t>Mendling</w:t>
+      </w:r>
+      <w:proofErr w:type="spellEnd"/>
+      <w:r>
+        <w:rPr>
+          <w:lang w:val="en-US"/>
+        </w:rPr>
+        <w:t xml:space="preserve">, J., </w:t>
+      </w:r>
+      <w:proofErr w:type="spellStart"/>
+      <w:r>
+        <w:rPr>
+          <w:lang w:val="en-US"/>
+        </w:rPr>
+        <w:t>Strembeck</w:t>
+      </w:r>
+      <w:proofErr w:type="spellEnd"/>
+      <w:r>
+        <w:rPr>
+          <w:lang w:val="en-US"/>
+        </w:rPr>
+        <w:t xml:space="preserve">, M., &amp; Recker, J. (2012). Factors of process model comprehension—findings from a series of experiments. Decision Support Systems, 53 , 195–206. </w:t>
+      </w:r>
+      <w:proofErr w:type="spellStart"/>
+      <w:r>
+        <w:rPr>
+          <w:lang w:val="en-US"/>
+        </w:rPr>
+        <w:t>doi:https</w:t>
+      </w:r>
+      <w:proofErr w:type="spellEnd"/>
+      <w:r>
+        <w:rPr>
+          <w:lang w:val="en-US"/>
+        </w:rPr>
+        <w:t>://doi.org/10.1016/j.dss.2011.12.013.</w:t>
       </w:r>
     </w:p>
     <w:p>
@@ -25394,61 +25375,51 @@
         </w:rPr>
         <w:tab/>
       </w:r>
+      <w:r>
+        <w:rPr>
+          <w:lang w:val="en-US"/>
+        </w:rPr>
+        <w:t xml:space="preserve">Mendoza, V., da Silveira, D. S., Albuquerque, M. L., &amp; </w:t>
+      </w:r>
       <w:proofErr w:type="spellStart"/>
       <w:r>
         <w:rPr>
           <w:lang w:val="en-US"/>
         </w:rPr>
-        <w:t>Indulska</w:t>
+        <w:t>Ar</w:t>
+      </w:r>
+      <w:r>
+        <w:rPr>
+          <w:lang w:val="en-US"/>
+        </w:rPr>
+        <w:t>á</w:t>
+      </w:r>
+      <w:r>
+        <w:rPr>
+          <w:lang w:val="en-US"/>
+        </w:rPr>
+        <w:t>ujo</w:t>
       </w:r>
       <w:proofErr w:type="spellEnd"/>
       <w:r>
         <w:rPr>
           <w:lang w:val="en-US"/>
         </w:rPr>
-        <w:t xml:space="preserve">, M., </w:t>
+        <w:t xml:space="preserve">, J. (2018). Verifying </w:t>
       </w:r>
       <w:proofErr w:type="spellStart"/>
       <w:r>
         <w:rPr>
           <w:lang w:val="en-US"/>
         </w:rPr>
-        <w:t>zur</w:t>
+        <w:t>bpmn</w:t>
       </w:r>
       <w:proofErr w:type="spellEnd"/>
       <w:r>
         <w:rPr>
           <w:lang w:val="en-US"/>
         </w:rPr>
-        <w:t xml:space="preserve"> </w:t>
-      </w:r>
-      <w:proofErr w:type="spellStart"/>
-      <w:r>
-        <w:rPr>
-          <w:lang w:val="en-US"/>
-        </w:rPr>
-        <w:t>Muehlen</w:t>
-      </w:r>
-      <w:proofErr w:type="spellEnd"/>
-      <w:r>
-        <w:rPr>
-          <w:lang w:val="en-US"/>
-        </w:rPr>
-        <w:t xml:space="preserve">, M., &amp; Recker, J. (2009). Measuring method </w:t>
-      </w:r>
-      <w:proofErr w:type="gramStart"/>
-      <w:r>
-        <w:rPr>
-          <w:lang w:val="en-US"/>
-        </w:rPr>
-        <w:t>complexity :</w:t>
-      </w:r>
-      <w:proofErr w:type="gramEnd"/>
-      <w:r>
-        <w:rPr>
-          <w:lang w:val="en-US"/>
-        </w:rPr>
-        <w:t xml:space="preserve"> The case of the business process modeling notation.</w:t>
+        <w:t xml:space="preserve"> understandability with novice business managers. In Proceedings of the 33rd Annual ACM Symposium on Applied Computing SAC ’18 (p. 94–101). New York, NY, USA: Association for Computing Machinery. doi:10.1145/3167132.3167139.</w:t>
       </w:r>
     </w:p>
     <w:p>
@@ -25468,19 +25439,7 @@
         <w:rPr>
           <w:lang w:val="en-US"/>
         </w:rPr>
-        <w:t>Irwin, D. E. (2004). Fixation location and fixation duration as indices of cognitive processing. In J. M. Henderson, &amp; F. Ferreira (Eds.), The interface</w:t>
-      </w:r>
-      <w:r>
-        <w:rPr>
-          <w:lang w:val="en-US"/>
-        </w:rPr>
-        <w:t xml:space="preserve"> </w:t>
-      </w:r>
-      <w:r>
-        <w:rPr>
-          <w:lang w:val="en-US"/>
-        </w:rPr>
-        <w:t>of language, vision, and action: Eye movements and the visual world (pp.105–133). Psychology Press.</w:t>
+        <w:t>Moody, D. (2009). The “physics” of notations: Toward a scientific basis for constructing visual notations in software engineering. IEEE Transactions on Software Engineering, 35 , 756–779.</w:t>
       </w:r>
     </w:p>
     <w:p>
@@ -25496,61 +25455,11 @@
         </w:rPr>
         <w:tab/>
       </w:r>
-      <w:proofErr w:type="spellStart"/>
-      <w:r>
-        <w:rPr>
-          <w:lang w:val="en-US"/>
-        </w:rPr>
-        <w:t>Jamshidi</w:t>
-      </w:r>
-      <w:proofErr w:type="spellEnd"/>
-      <w:r>
-        <w:rPr>
-          <w:lang w:val="en-US"/>
-        </w:rPr>
-        <w:t xml:space="preserve">, P., </w:t>
-      </w:r>
-      <w:proofErr w:type="spellStart"/>
-      <w:r>
-        <w:rPr>
-          <w:lang w:val="en-US"/>
-        </w:rPr>
-        <w:t>Ghafari</w:t>
-      </w:r>
-      <w:proofErr w:type="spellEnd"/>
-      <w:r>
-        <w:rPr>
-          <w:lang w:val="en-US"/>
-        </w:rPr>
-        <w:t xml:space="preserve">, M., Ahmad, A., &amp; </w:t>
-      </w:r>
-      <w:proofErr w:type="spellStart"/>
-      <w:r>
-        <w:rPr>
-          <w:lang w:val="en-US"/>
-        </w:rPr>
-        <w:t>Pahl</w:t>
-      </w:r>
-      <w:proofErr w:type="spellEnd"/>
-      <w:r>
-        <w:rPr>
-          <w:lang w:val="en-US"/>
-        </w:rPr>
-        <w:t xml:space="preserve">, C. (2012). A protocol for systematic literature review on architecture-centric software evolution research. Technical Report, </w:t>
-      </w:r>
-      <w:proofErr w:type="spellStart"/>
-      <w:r>
-        <w:rPr>
-          <w:lang w:val="en-US"/>
-        </w:rPr>
-        <w:t>Lero</w:t>
-      </w:r>
-      <w:proofErr w:type="spellEnd"/>
-      <w:r>
-        <w:rPr>
-          <w:lang w:val="en-US"/>
-        </w:rPr>
-        <w:t xml:space="preserve"> - The Irish Software Engineering Research Centre, Dublin City University, Oct.</w:t>
+      <w:r>
+        <w:rPr>
+          <w:lang w:val="en-US"/>
+        </w:rPr>
+        <w:t>Nasir, M. H. N. M., Ahmad, R., &amp; H., H. (2008). Resistance factors in the implementation of software process improvement project. In International Symposium on Information Technology (pp. 1–10). volume 4.</w:t>
       </w:r>
     </w:p>
     <w:p>
@@ -25566,33 +25475,11 @@
         </w:rPr>
         <w:tab/>
       </w:r>
-      <w:proofErr w:type="spellStart"/>
-      <w:r>
-        <w:rPr>
-          <w:lang w:val="en-US"/>
-        </w:rPr>
-        <w:t>Kitchenham</w:t>
-      </w:r>
-      <w:proofErr w:type="spellEnd"/>
-      <w:r>
-        <w:rPr>
-          <w:lang w:val="en-US"/>
-        </w:rPr>
-        <w:t xml:space="preserve">, B. A., </w:t>
-      </w:r>
-      <w:proofErr w:type="spellStart"/>
-      <w:r>
-        <w:rPr>
-          <w:lang w:val="en-US"/>
-        </w:rPr>
-        <w:t>Dyba</w:t>
-      </w:r>
-      <w:proofErr w:type="spellEnd"/>
-      <w:r>
-        <w:rPr>
-          <w:lang w:val="en-US"/>
-        </w:rPr>
-        <w:t>, T., &amp; Jorgensen, M. (2004). Evidence-based software engineering. In Proceedings of the 26th International Conference on Software Engineering ICSE ’04 (p. 273–281). USA: IEEE Computer Society.</w:t>
+      <w:r>
+        <w:rPr>
+          <w:lang w:val="en-US"/>
+        </w:rPr>
+        <w:t>OMG BPMN2 (2011), "Business Process Model and Notation (BPMN) v2.0", Object Management Group.</w:t>
       </w:r>
     </w:p>
     <w:p>
@@ -25608,33 +25495,25 @@
         </w:rPr>
         <w:tab/>
       </w:r>
+      <w:r>
+        <w:rPr>
+          <w:lang w:val="en-US"/>
+        </w:rPr>
+        <w:t xml:space="preserve">Petersen, K., Feldt, R., Mujtaba, S., &amp; </w:t>
+      </w:r>
       <w:proofErr w:type="spellStart"/>
       <w:r>
         <w:rPr>
           <w:lang w:val="en-US"/>
         </w:rPr>
-        <w:t>Kitchenham</w:t>
+        <w:t>Mattsson</w:t>
       </w:r>
       <w:proofErr w:type="spellEnd"/>
       <w:r>
         <w:rPr>
           <w:lang w:val="en-US"/>
         </w:rPr>
-        <w:t xml:space="preserve">, B., &amp; Charters, S. (2007). Guidelines for performing systematic literature reviews in software engineering. http://www.dur.ac.uk/ebse/resources/Systematic-reviews-5-8.pdf. Technical Report, EBSE 2007-001, </w:t>
-      </w:r>
-      <w:proofErr w:type="spellStart"/>
-      <w:r>
-        <w:rPr>
-          <w:lang w:val="en-US"/>
-        </w:rPr>
-        <w:t>Keele</w:t>
-      </w:r>
-      <w:proofErr w:type="spellEnd"/>
-      <w:r>
-        <w:rPr>
-          <w:lang w:val="en-US"/>
-        </w:rPr>
-        <w:t xml:space="preserve"> University and Durham University Joint Report.</w:t>
+        <w:t>, M. (2008). Systematic mapping studies in software engineering. In Proceedings of the 12th International Conference on Evaluation and Assessment in Software Engineering EASE’08 (p. 68–77). Swindon, GBR: BCS Learning Development Ltd.</w:t>
       </w:r>
     </w:p>
     <w:p>
@@ -25655,62 +25534,42 @@
         <w:rPr>
           <w:lang w:val="en-US"/>
         </w:rPr>
-        <w:t>Kitchenham</w:t>
+        <w:t>Petrusel</w:t>
       </w:r>
       <w:proofErr w:type="spellEnd"/>
       <w:r>
         <w:rPr>
           <w:lang w:val="en-US"/>
         </w:rPr>
-        <w:t xml:space="preserve">, K., </w:t>
+        <w:t xml:space="preserve">, R., &amp; </w:t>
       </w:r>
       <w:proofErr w:type="spellStart"/>
       <w:r>
         <w:rPr>
           <w:lang w:val="en-US"/>
         </w:rPr>
-        <w:t>Budgen</w:t>
+        <w:t>Mendling</w:t>
       </w:r>
       <w:proofErr w:type="spellEnd"/>
       <w:r>
         <w:rPr>
           <w:lang w:val="en-US"/>
         </w:rPr>
-        <w:t xml:space="preserve">, D., &amp; Brereton, P. (2011). Using mapping studies as the basis for further research - a participant-observer case study. Inf. </w:t>
+        <w:t xml:space="preserve">, J. (2013). Eye-tracking the factors of process model comprehension tasks. In C. </w:t>
       </w:r>
       <w:proofErr w:type="spellStart"/>
       <w:r>
         <w:rPr>
           <w:lang w:val="en-US"/>
         </w:rPr>
-        <w:t>Softw</w:t>
+        <w:t>Salinesi</w:t>
       </w:r>
       <w:proofErr w:type="spellEnd"/>
       <w:r>
         <w:rPr>
           <w:lang w:val="en-US"/>
         </w:rPr>
-        <w:t xml:space="preserve">. Technol., </w:t>
-      </w:r>
-      <w:proofErr w:type="gramStart"/>
-      <w:r>
-        <w:rPr>
-          <w:lang w:val="en-US"/>
-        </w:rPr>
-        <w:t>53 ,</w:t>
-      </w:r>
-      <w:proofErr w:type="gramEnd"/>
-      <w:r>
-        <w:rPr>
-          <w:lang w:val="en-US"/>
-        </w:rPr>
-        <w:t xml:space="preserve"> 638–651</w:t>
-      </w:r>
-      <w:r>
-        <w:rPr>
-          <w:lang w:val="en-US"/>
-        </w:rPr>
-        <w:t>.</w:t>
+        <w:t>, M. C. Norrie, &amp; O. Pastor (Eds.), Proceedings of the 25th International Conference on Advanced Information Systems Engineering (pp. 224–239). Berlin, Heidelberg: Springer Berlin Heidelberg.</w:t>
       </w:r>
     </w:p>
     <w:p>
@@ -25726,11 +25585,61 @@
         </w:rPr>
         <w:tab/>
       </w:r>
-      <w:r>
-        <w:rPr>
-          <w:lang w:val="en-US"/>
-        </w:rPr>
-        <w:t>Ko, R. K. L. (2009). A computer scientist’s introductory guide to business process management (bpm). XRDS, 15. doi:10.1145/1558897.1558901.</w:t>
+      <w:proofErr w:type="spellStart"/>
+      <w:r>
+        <w:rPr>
+          <w:lang w:val="en-US"/>
+        </w:rPr>
+        <w:t>Petrusel</w:t>
+      </w:r>
+      <w:proofErr w:type="spellEnd"/>
+      <w:r>
+        <w:rPr>
+          <w:lang w:val="en-US"/>
+        </w:rPr>
+        <w:t xml:space="preserve">, R., </w:t>
+      </w:r>
+      <w:proofErr w:type="spellStart"/>
+      <w:r>
+        <w:rPr>
+          <w:lang w:val="en-US"/>
+        </w:rPr>
+        <w:t>Mendling</w:t>
+      </w:r>
+      <w:proofErr w:type="spellEnd"/>
+      <w:r>
+        <w:rPr>
+          <w:lang w:val="en-US"/>
+        </w:rPr>
+        <w:t xml:space="preserve">, J., &amp; </w:t>
+      </w:r>
+      <w:proofErr w:type="spellStart"/>
+      <w:r>
+        <w:rPr>
+          <w:lang w:val="en-US"/>
+        </w:rPr>
+        <w:t>Reijers</w:t>
+      </w:r>
+      <w:proofErr w:type="spellEnd"/>
+      <w:r>
+        <w:rPr>
+          <w:lang w:val="en-US"/>
+        </w:rPr>
+        <w:t xml:space="preserve">, H. A. (2016). Task-specific visual cues for improving process model understanding. Information and Software Technology, 79, 63–78. </w:t>
+      </w:r>
+      <w:proofErr w:type="spellStart"/>
+      <w:r>
+        <w:rPr>
+          <w:lang w:val="en-US"/>
+        </w:rPr>
+        <w:t>doi:https</w:t>
+      </w:r>
+      <w:proofErr w:type="spellEnd"/>
+      <w:r>
+        <w:rPr>
+          <w:lang w:val="en-US"/>
+        </w:rPr>
+        <w:t>://doi.org/10.1016/j.infsof.2016.07.003.</w:t>
       </w:r>
     </w:p>
     <w:p>
@@ -25746,67 +25655,73 @@
         </w:rPr>
         <w:tab/>
       </w:r>
-      <w:r>
-        <w:rPr>
-          <w:lang w:val="en-US"/>
-        </w:rPr>
-        <w:t xml:space="preserve">Laue, R., &amp; </w:t>
-      </w:r>
       <w:proofErr w:type="spellStart"/>
       <w:r>
         <w:rPr>
           <w:lang w:val="en-US"/>
         </w:rPr>
-        <w:t>Gadatsch</w:t>
+        <w:t>Petrusel</w:t>
       </w:r>
       <w:proofErr w:type="spellEnd"/>
       <w:r>
         <w:rPr>
           <w:lang w:val="en-US"/>
         </w:rPr>
-        <w:t xml:space="preserve">, A. (2011). Measuring the understandability of business process models - are we asking the right questions? In M. </w:t>
+        <w:t xml:space="preserve">, R., </w:t>
       </w:r>
       <w:proofErr w:type="spellStart"/>
       <w:r>
         <w:rPr>
           <w:lang w:val="en-US"/>
         </w:rPr>
-        <w:t>zur</w:t>
+        <w:t>Mendling</w:t>
       </w:r>
       <w:proofErr w:type="spellEnd"/>
       <w:r>
         <w:rPr>
           <w:lang w:val="en-US"/>
         </w:rPr>
-        <w:t xml:space="preserve"> </w:t>
+        <w:t xml:space="preserve">, J., &amp; </w:t>
       </w:r>
       <w:proofErr w:type="spellStart"/>
       <w:r>
         <w:rPr>
           <w:lang w:val="en-US"/>
         </w:rPr>
-        <w:t>Muehlen</w:t>
+        <w:t>Reijers</w:t>
       </w:r>
       <w:proofErr w:type="spellEnd"/>
       <w:r>
         <w:rPr>
           <w:lang w:val="en-US"/>
         </w:rPr>
-        <w:t xml:space="preserve">, &amp; J. </w:t>
+        <w:t>, H. A. (2017). How visual cognition influences process model comprehension. Decision Support Systems, 9</w:t>
+      </w:r>
+      <w:r>
+        <w:rPr>
+          <w:lang w:val="en-US"/>
+        </w:rPr>
+        <w:t>6</w:t>
+      </w:r>
+      <w:r>
+        <w:rPr>
+          <w:lang w:val="en-US"/>
+        </w:rPr>
+        <w:t xml:space="preserve">, 1–16. </w:t>
       </w:r>
       <w:proofErr w:type="spellStart"/>
       <w:r>
         <w:rPr>
           <w:lang w:val="en-US"/>
         </w:rPr>
-        <w:t>Su</w:t>
+        <w:t>doi:https</w:t>
       </w:r>
       <w:proofErr w:type="spellEnd"/>
       <w:r>
         <w:rPr>
           <w:lang w:val="en-US"/>
         </w:rPr>
-        <w:t xml:space="preserve"> (Eds.), Business Process Management Workshops (pp. 37–48). Berlin, Heidelberg: Springer Berlin Heidelberg.</w:t>
+        <w:t>://doi.org/10.1016/j.dss.2017.01.005.</w:t>
       </w:r>
     </w:p>
     <w:p>
@@ -25820,27 +25735,22 @@
         <w:rPr>
           <w:lang w:val="en-US"/>
         </w:rPr>
+        <w:lastRenderedPageBreak/>
         <w:tab/>
       </w:r>
-      <w:r>
-        <w:rPr>
-          <w:lang w:val="en-US"/>
-        </w:rPr>
-        <w:t xml:space="preserve">Melcher, J., &amp; </w:t>
-      </w:r>
       <w:proofErr w:type="spellStart"/>
       <w:r>
         <w:rPr>
           <w:lang w:val="en-US"/>
         </w:rPr>
-        <w:t>Seese</w:t>
+        <w:t>Petticrew</w:t>
       </w:r>
       <w:proofErr w:type="spellEnd"/>
       <w:r>
         <w:rPr>
           <w:lang w:val="en-US"/>
         </w:rPr>
-        <w:t>, D. (2008). Towards validating prediction systems for process understandability: Measuring process understandability. In 10th International Symposium on Symbolic and Numeric Algorithms for Scientific Computing (pp. 564–571).</w:t>
+        <w:t>, M., &amp; Roberts, H. (2006). Systematic Reviews in the Social Sciences: A Practical Guide. Blackwell Publishing Professional. doi:10.1002/9780470754887.</w:t>
       </w:r>
     </w:p>
     <w:p>
@@ -25854,7 +25764,6 @@
         <w:rPr>
           <w:lang w:val="en-US"/>
         </w:rPr>
-        <w:lastRenderedPageBreak/>
         <w:tab/>
       </w:r>
       <w:proofErr w:type="spellStart"/>
@@ -25862,56 +25771,14 @@
         <w:rPr>
           <w:lang w:val="en-US"/>
         </w:rPr>
-        <w:t>Mendling</w:t>
+        <w:t>Petticrew</w:t>
       </w:r>
       <w:proofErr w:type="spellEnd"/>
       <w:r>
         <w:rPr>
           <w:lang w:val="en-US"/>
         </w:rPr>
-        <w:t xml:space="preserve">, J., </w:t>
-      </w:r>
-      <w:proofErr w:type="spellStart"/>
-      <w:r>
-        <w:rPr>
-          <w:lang w:val="en-US"/>
-        </w:rPr>
-        <w:t>Reijers</w:t>
-      </w:r>
-      <w:proofErr w:type="spellEnd"/>
-      <w:r>
-        <w:rPr>
-          <w:lang w:val="en-US"/>
-        </w:rPr>
-        <w:t xml:space="preserve">, H. A., &amp; Cardoso, J. (2007). What makes process models understandable? In G. Alonso, P. </w:t>
-      </w:r>
-      <w:proofErr w:type="spellStart"/>
-      <w:r>
-        <w:rPr>
-          <w:lang w:val="en-US"/>
-        </w:rPr>
-        <w:t>Dadam</w:t>
-      </w:r>
-      <w:proofErr w:type="spellEnd"/>
-      <w:r>
-        <w:rPr>
-          <w:lang w:val="en-US"/>
-        </w:rPr>
-        <w:t xml:space="preserve">, &amp; M. </w:t>
-      </w:r>
-      <w:proofErr w:type="spellStart"/>
-      <w:r>
-        <w:rPr>
-          <w:lang w:val="en-US"/>
-        </w:rPr>
-        <w:t>Rosemann</w:t>
-      </w:r>
-      <w:proofErr w:type="spellEnd"/>
-      <w:r>
-        <w:rPr>
-          <w:lang w:val="en-US"/>
-        </w:rPr>
-        <w:t xml:space="preserve"> (Eds.), Business Process Management (pp. 48–63). Berlin, Heidelberg: Springer Berlin Heidelberg.</w:t>
+        <w:t>, M., &amp; Roberts, H. (2006). Systematic Reviews in the Social Sciences: A Practical Guide. Blackwell Publishing Professional. doi:10.1002/9780470754887.</w:t>
       </w:r>
     </w:p>
     <w:p>
@@ -25932,7 +25799,7 @@
         <w:rPr>
           <w:lang w:val="en-US"/>
         </w:rPr>
-        <w:t>Mendling</w:t>
+        <w:t>Pinggera</w:t>
       </w:r>
       <w:proofErr w:type="spellEnd"/>
       <w:r>
@@ -25946,50 +25813,42 @@
         <w:rPr>
           <w:lang w:val="en-US"/>
         </w:rPr>
-        <w:t>Strembeck</w:t>
+        <w:t>Furtner</w:t>
       </w:r>
       <w:proofErr w:type="spellEnd"/>
       <w:r>
         <w:rPr>
           <w:lang w:val="en-US"/>
         </w:rPr>
-        <w:t xml:space="preserve">, M., &amp; Recker, J. (2012). Factors of process model comprehension—findings from a series of experiments. Decision Support Systems, </w:t>
-      </w:r>
-      <w:proofErr w:type="gramStart"/>
-      <w:r>
-        <w:rPr>
-          <w:lang w:val="en-US"/>
-        </w:rPr>
-        <w:t>53 ,</w:t>
-      </w:r>
-      <w:proofErr w:type="gramEnd"/>
-      <w:r>
-        <w:rPr>
-          <w:lang w:val="en-US"/>
-        </w:rPr>
-        <w:t xml:space="preserve"> 195–206. </w:t>
+        <w:t xml:space="preserve">, M., Martini, M., Sachse, P., Reiter, K., </w:t>
       </w:r>
       <w:proofErr w:type="spellStart"/>
-      <w:proofErr w:type="gramStart"/>
-      <w:r>
-        <w:rPr>
-          <w:lang w:val="en-US"/>
-        </w:rPr>
-        <w:t>doi:https</w:t>
+      <w:r>
+        <w:rPr>
+          <w:lang w:val="en-US"/>
+        </w:rPr>
+        <w:t>Zugal</w:t>
       </w:r>
       <w:proofErr w:type="spellEnd"/>
       <w:r>
         <w:rPr>
           <w:lang w:val="en-US"/>
         </w:rPr>
-        <w:t>://doi.org/10.1016/j.dss.2011.12.013</w:t>
-      </w:r>
-      <w:proofErr w:type="gramEnd"/>
-      <w:r>
-        <w:rPr>
-          <w:lang w:val="en-US"/>
-        </w:rPr>
-        <w:t>.</w:t>
+        <w:t xml:space="preserve">, S., &amp; Weber, B. (2012). Investigating the process of process modeling with eye movement analysis. In M. La Rosa, &amp; P. </w:t>
+      </w:r>
+      <w:proofErr w:type="spellStart"/>
+      <w:r>
+        <w:rPr>
+          <w:lang w:val="en-US"/>
+        </w:rPr>
+        <w:t>Soffer</w:t>
+      </w:r>
+      <w:proofErr w:type="spellEnd"/>
+      <w:r>
+        <w:rPr>
+          <w:lang w:val="en-US"/>
+        </w:rPr>
+        <w:t xml:space="preserve"> (Eds.), Business Process Management Workshops (pp. 438–450). Berlin, Heidelberg: Springer Berlin Heidelberg.</w:t>
       </w:r>
     </w:p>
     <w:p>
@@ -26009,39 +25868,41 @@
         <w:rPr>
           <w:lang w:val="en-US"/>
         </w:rPr>
-        <w:t xml:space="preserve">Mendoza, V., da Silveira, D. S., Albuquerque, M. L., &amp; </w:t>
+        <w:t xml:space="preserve">Rodrigues, R. D. A., Barros, M. D. O., </w:t>
       </w:r>
       <w:proofErr w:type="spellStart"/>
       <w:r>
         <w:rPr>
           <w:lang w:val="en-US"/>
         </w:rPr>
-        <w:t>Ar</w:t>
-      </w:r>
-      <w:r>
-        <w:rPr>
-          <w:lang w:val="en-US"/>
-        </w:rPr>
-        <w:t>á</w:t>
-      </w:r>
-      <w:r>
-        <w:rPr>
-          <w:lang w:val="en-US"/>
-        </w:rPr>
-        <w:t>ujo</w:t>
+        <w:t>Revoredo</w:t>
       </w:r>
       <w:proofErr w:type="spellEnd"/>
       <w:r>
         <w:rPr>
           <w:lang w:val="en-US"/>
         </w:rPr>
-        <w:t xml:space="preserve">, J. (2018). Verifying </w:t>
+        <w:t xml:space="preserve">, L. G., </w:t>
       </w:r>
       <w:proofErr w:type="spellStart"/>
       <w:r>
         <w:rPr>
           <w:lang w:val="en-US"/>
         </w:rPr>
+        <w:t>K.and</w:t>
+      </w:r>
+      <w:proofErr w:type="spellEnd"/>
+      <w:r>
+        <w:rPr>
+          <w:lang w:val="en-US"/>
+        </w:rPr>
+        <w:t xml:space="preserve"> Azevedo, &amp; Leopold, H. (2015). An experiment on process model understandability using textual work instructions and </w:t>
+      </w:r>
+      <w:proofErr w:type="spellStart"/>
+      <w:r>
+        <w:rPr>
+          <w:lang w:val="en-US"/>
+        </w:rPr>
         <w:t>bpmn</w:t>
       </w:r>
       <w:proofErr w:type="spellEnd"/>
@@ -26049,41 +25910,42 @@
         <w:rPr>
           <w:lang w:val="en-US"/>
         </w:rPr>
-        <w:t xml:space="preserve"> understandability with novice business managers. In Proceedings of the 33rd Annual ACM Symposium on Applied Computing SAC ’18 (p. 94–101). New York, NY, USA: Association for Computing Machinery. doi:10.1145/3167132.3167139.</w:t>
+        <w:t xml:space="preserve"> models. In 29th Brazilian Symposium on Software Engineering (pp. 41–50).</w:t>
       </w:r>
     </w:p>
     <w:p>
       <w:pPr>
-        <w:pStyle w:val="p1a"/>
-        <w:rPr>
-          <w:lang w:val="en-US"/>
-        </w:rPr>
-      </w:pPr>
-      <w:r>
-        <w:rPr>
-          <w:lang w:val="en-US"/>
-        </w:rPr>
-        <w:tab/>
-      </w:r>
-      <w:r>
-        <w:rPr>
-          <w:lang w:val="en-US"/>
-        </w:rPr>
-        <w:t xml:space="preserve">Moody, D. (2009). The “physics” of notations: Toward a scientific basis for constructing visual notations in software engineering. IEEE Transactions on Software Engineering, </w:t>
-      </w:r>
-      <w:proofErr w:type="gramStart"/>
-      <w:r>
-        <w:rPr>
-          <w:lang w:val="en-US"/>
-        </w:rPr>
-        <w:t>35 ,</w:t>
-      </w:r>
-      <w:proofErr w:type="gramEnd"/>
-      <w:r>
-        <w:rPr>
-          <w:lang w:val="en-US"/>
-        </w:rPr>
-        <w:t xml:space="preserve"> 756–779.</w:t>
+        <w:rPr>
+          <w:lang w:val="en-US"/>
+        </w:rPr>
+      </w:pPr>
+      <w:proofErr w:type="spellStart"/>
+      <w:r>
+        <w:rPr>
+          <w:lang w:val="en-US"/>
+        </w:rPr>
+        <w:t>Rolón</w:t>
+      </w:r>
+      <w:proofErr w:type="spellEnd"/>
+      <w:r>
+        <w:rPr>
+          <w:lang w:val="en-US"/>
+        </w:rPr>
+        <w:t xml:space="preserve"> E., Cardoso J., García F., Ruiz F., </w:t>
+      </w:r>
+      <w:proofErr w:type="spellStart"/>
+      <w:r>
+        <w:rPr>
+          <w:lang w:val="en-US"/>
+        </w:rPr>
+        <w:t>Piattini</w:t>
+      </w:r>
+      <w:proofErr w:type="spellEnd"/>
+      <w:r>
+        <w:rPr>
+          <w:lang w:val="en-US"/>
+        </w:rPr>
+        <w:t xml:space="preserve"> M. (2009) Analysis and Validation of Control-Flow Complexity Measures with BPMN Process Models. In: Halpin T. et al. (eds) Enterprise, Business-Process and Information Systems Modeling. BPMDS 2009, EMMSAD 2009. Lecture Notes in Business Information Processing, vol 29. Springer, Berlin, Heidelberg</w:t>
       </w:r>
     </w:p>
     <w:p>
@@ -26103,7 +25965,63 @@
         <w:rPr>
           <w:lang w:val="en-US"/>
         </w:rPr>
-        <w:t>Nasir, M. H. N. M., Ahmad, R., &amp; H., H. (2008). Resistance factors in the implementation of software process improvement project. In International Symposium on Information Technology (pp. 1–10). volume 4.</w:t>
+        <w:t xml:space="preserve">Santos, M., </w:t>
+      </w:r>
+      <w:proofErr w:type="spellStart"/>
+      <w:r>
+        <w:rPr>
+          <w:lang w:val="en-US"/>
+        </w:rPr>
+        <w:t>Gralha</w:t>
+      </w:r>
+      <w:proofErr w:type="spellEnd"/>
+      <w:r>
+        <w:rPr>
+          <w:lang w:val="en-US"/>
+        </w:rPr>
+        <w:t xml:space="preserve">, C., </w:t>
+      </w:r>
+      <w:proofErr w:type="spellStart"/>
+      <w:r>
+        <w:rPr>
+          <w:lang w:val="en-US"/>
+        </w:rPr>
+        <w:t>Goul˜ao</w:t>
+      </w:r>
+      <w:proofErr w:type="spellEnd"/>
+      <w:r>
+        <w:rPr>
+          <w:lang w:val="en-US"/>
+        </w:rPr>
+        <w:t xml:space="preserve">, M., </w:t>
+      </w:r>
+      <w:proofErr w:type="spellStart"/>
+      <w:r>
+        <w:rPr>
+          <w:lang w:val="en-US"/>
+        </w:rPr>
+        <w:t>Ara´ujo</w:t>
+      </w:r>
+      <w:proofErr w:type="spellEnd"/>
+      <w:r>
+        <w:rPr>
+          <w:lang w:val="en-US"/>
+        </w:rPr>
+        <w:t xml:space="preserve">, J., Moreira, A., &amp; </w:t>
+      </w:r>
+      <w:proofErr w:type="spellStart"/>
+      <w:r>
+        <w:rPr>
+          <w:lang w:val="en-US"/>
+        </w:rPr>
+        <w:t>Cambeiro</w:t>
+      </w:r>
+      <w:proofErr w:type="spellEnd"/>
+      <w:r>
+        <w:rPr>
+          <w:lang w:val="en-US"/>
+        </w:rPr>
+        <w:t>, J. (2016). What is the impact of bad layout in the understandability of social goal models? In IEEE 24th International Requirements Engineering Conference (RE) (pp. 206–215).</w:t>
       </w:r>
     </w:p>
     <w:p>
@@ -26123,7 +26041,21 @@
         <w:rPr>
           <w:lang w:val="en-US"/>
         </w:rPr>
-        <w:t>OMG BPMN2 (2011), "Business Process Model and Notation (BPMN) v2.0", Object Management Group.</w:t>
+        <w:t xml:space="preserve">Scheer, A. W., &amp; </w:t>
+      </w:r>
+      <w:proofErr w:type="spellStart"/>
+      <w:r>
+        <w:rPr>
+          <w:lang w:val="en-US"/>
+        </w:rPr>
+        <w:t>Nüttgens</w:t>
+      </w:r>
+      <w:proofErr w:type="spellEnd"/>
+      <w:r>
+        <w:rPr>
+          <w:lang w:val="en-US"/>
+        </w:rPr>
+        <w:t>, M. (2000). ARIS architecture and reference models for business process management. In Business process management (pp. 376-389). Springer, Berlin, Heidelberg.</w:t>
       </w:r>
     </w:p>
     <w:p>
@@ -26139,25 +26071,33 @@
         </w:rPr>
         <w:tab/>
       </w:r>
-      <w:r>
-        <w:rPr>
-          <w:lang w:val="en-US"/>
-        </w:rPr>
-        <w:t xml:space="preserve">Petersen, K., Feldt, R., Mujtaba, S., &amp; </w:t>
-      </w:r>
       <w:proofErr w:type="spellStart"/>
       <w:r>
         <w:rPr>
           <w:lang w:val="en-US"/>
         </w:rPr>
-        <w:t>Mattsson</w:t>
+        <w:t>Sharafi</w:t>
       </w:r>
       <w:proofErr w:type="spellEnd"/>
       <w:r>
         <w:rPr>
           <w:lang w:val="en-US"/>
         </w:rPr>
-        <w:t>, M. (2008). Systematic mapping studies in software engineering. In Proceedings of the 12th International Conference on Evaluation and Assessment in Software Engineering EASE’08 (p. 68–77). Swindon, GBR: BCS Learning Development Ltd.</w:t>
+        <w:t xml:space="preserve">, H., Shaffer, T., Sharif, B., &amp; </w:t>
+      </w:r>
+      <w:proofErr w:type="spellStart"/>
+      <w:r>
+        <w:rPr>
+          <w:lang w:val="en-US"/>
+        </w:rPr>
+        <w:t>Gu´eh´eneuc</w:t>
+      </w:r>
+      <w:proofErr w:type="spellEnd"/>
+      <w:r>
+        <w:rPr>
+          <w:lang w:val="en-US"/>
+        </w:rPr>
+        <w:t>, Y. (2015a). Eye-tracking metrics in software engineering. In Asia-Pacific Software Engineering Conference (APSEC) (pp. 96–103).</w:t>
       </w:r>
     </w:p>
     <w:p>
@@ -26178,42 +26118,42 @@
         <w:rPr>
           <w:lang w:val="en-US"/>
         </w:rPr>
-        <w:t>Petrusel</w:t>
+        <w:t>Sharafi</w:t>
       </w:r>
       <w:proofErr w:type="spellEnd"/>
       <w:r>
         <w:rPr>
           <w:lang w:val="en-US"/>
         </w:rPr>
-        <w:t xml:space="preserve">, R., &amp; </w:t>
+        <w:t xml:space="preserve">, Z., Soh, Z., &amp; </w:t>
       </w:r>
       <w:proofErr w:type="spellStart"/>
       <w:r>
         <w:rPr>
           <w:lang w:val="en-US"/>
         </w:rPr>
-        <w:t>Mendling</w:t>
+        <w:t>Gu´eh´eneuc</w:t>
       </w:r>
       <w:proofErr w:type="spellEnd"/>
       <w:r>
         <w:rPr>
           <w:lang w:val="en-US"/>
         </w:rPr>
-        <w:t xml:space="preserve">, J. (2013). Eye-tracking the factors of process model comprehension tasks. In C. </w:t>
+        <w:t xml:space="preserve">, Y. G. (2015b). A systematic literature review on the usage of eye-tracking in software engineering. Information and Software Technology, 67 , 79–107. </w:t>
       </w:r>
       <w:proofErr w:type="spellStart"/>
       <w:r>
         <w:rPr>
           <w:lang w:val="en-US"/>
         </w:rPr>
-        <w:t>Salinesi</w:t>
+        <w:t>doi:https</w:t>
       </w:r>
       <w:proofErr w:type="spellEnd"/>
       <w:r>
         <w:rPr>
           <w:lang w:val="en-US"/>
         </w:rPr>
-        <w:t>, M. C. Norrie, &amp; O. Pastor (Eds.), Proceedings of the 25th International Conference on Advanced Information Systems Engineering (pp. 224–239). Berlin, Heidelberg: Springer Berlin Heidelberg.</w:t>
+        <w:t>://doi.org/10.1016/j.infsof.2015.06.008.</w:t>
       </w:r>
     </w:p>
     <w:p>
@@ -26234,13 +26174,27 @@
         <w:rPr>
           <w:lang w:val="en-US"/>
         </w:rPr>
-        <w:t>Petrusel</w:t>
+        <w:t>Tallon</w:t>
       </w:r>
       <w:proofErr w:type="spellEnd"/>
       <w:r>
         <w:rPr>
           <w:lang w:val="en-US"/>
         </w:rPr>
+        <w:t xml:space="preserve">, M., Winter, M., </w:t>
+      </w:r>
+      <w:proofErr w:type="spellStart"/>
+      <w:r>
+        <w:rPr>
+          <w:lang w:val="en-US"/>
+        </w:rPr>
+        <w:t>Pryss</w:t>
+      </w:r>
+      <w:proofErr w:type="spellEnd"/>
+      <w:r>
+        <w:rPr>
+          <w:lang w:val="en-US"/>
+        </w:rPr>
         <w:t xml:space="preserve">, R., </w:t>
       </w:r>
       <w:proofErr w:type="spellStart"/>
@@ -26248,50 +26202,28 @@
         <w:rPr>
           <w:lang w:val="en-US"/>
         </w:rPr>
-        <w:t>Mendling</w:t>
+        <w:t>Rakoczy</w:t>
       </w:r>
       <w:proofErr w:type="spellEnd"/>
       <w:r>
         <w:rPr>
           <w:lang w:val="en-US"/>
         </w:rPr>
-        <w:t xml:space="preserve">, J., &amp; </w:t>
+        <w:t xml:space="preserve">, K., Reichert, M., Greenlee, M. W., &amp; Frick, U. (2019). Comprehension of business process models: Insight into cognitive strategies via eye tracking. Expert Systems with Applications, 136 , 145–158. URL: http://www.sciencedirect.com/science/article/pii/S0957417419304324. </w:t>
       </w:r>
       <w:proofErr w:type="spellStart"/>
       <w:r>
         <w:rPr>
           <w:lang w:val="en-US"/>
         </w:rPr>
-        <w:t>Reijers</w:t>
+        <w:t>doi:https</w:t>
       </w:r>
       <w:proofErr w:type="spellEnd"/>
       <w:r>
         <w:rPr>
           <w:lang w:val="en-US"/>
         </w:rPr>
-        <w:t xml:space="preserve">, H. A. (2016). Task-specific visual cues for improving process model understanding. Information and Software Technology, 79, 63–78. </w:t>
-      </w:r>
-      <w:proofErr w:type="spellStart"/>
-      <w:proofErr w:type="gramStart"/>
-      <w:r>
-        <w:rPr>
-          <w:lang w:val="en-US"/>
-        </w:rPr>
-        <w:t>doi:https</w:t>
-      </w:r>
-      <w:proofErr w:type="spellEnd"/>
-      <w:r>
-        <w:rPr>
-          <w:lang w:val="en-US"/>
-        </w:rPr>
-        <w:t>://doi.org/10.1016/j.infsof.2016.07.003</w:t>
-      </w:r>
-      <w:proofErr w:type="gramEnd"/>
-      <w:r>
-        <w:rPr>
-          <w:lang w:val="en-US"/>
-        </w:rPr>
-        <w:t>.</w:t>
+        <w:t>://doi.org/10.1016/j.eswa.2019.06.032.</w:t>
       </w:r>
     </w:p>
     <w:p>
@@ -26312,76 +26244,42 @@
         <w:rPr>
           <w:lang w:val="en-US"/>
         </w:rPr>
-        <w:t>Petrusel</w:t>
+        <w:t>Unterkalmsteiner</w:t>
       </w:r>
       <w:proofErr w:type="spellEnd"/>
       <w:r>
         <w:rPr>
           <w:lang w:val="en-US"/>
         </w:rPr>
-        <w:t xml:space="preserve">, R., </w:t>
+        <w:t xml:space="preserve">, M., </w:t>
       </w:r>
       <w:proofErr w:type="spellStart"/>
       <w:r>
         <w:rPr>
           <w:lang w:val="en-US"/>
         </w:rPr>
-        <w:t>Mendling</w:t>
+        <w:t>Gorschek</w:t>
       </w:r>
       <w:proofErr w:type="spellEnd"/>
       <w:r>
         <w:rPr>
           <w:lang w:val="en-US"/>
         </w:rPr>
-        <w:t xml:space="preserve">, J., &amp; </w:t>
+        <w:t xml:space="preserve">, T., Islam, A. K. M. M., Cheng, C. K., </w:t>
       </w:r>
       <w:proofErr w:type="spellStart"/>
       <w:r>
         <w:rPr>
           <w:lang w:val="en-US"/>
         </w:rPr>
-        <w:t>Reijers</w:t>
+        <w:t>Permadi</w:t>
       </w:r>
       <w:proofErr w:type="spellEnd"/>
       <w:r>
         <w:rPr>
           <w:lang w:val="en-US"/>
         </w:rPr>
-        <w:t>, H. A. (2017). How visual cognition influences process model comprehension. Decision Support Systems, 9</w:t>
-      </w:r>
-      <w:r>
-        <w:rPr>
-          <w:lang w:val="en-US"/>
-        </w:rPr>
-        <w:t>6</w:t>
-      </w:r>
-      <w:r>
-        <w:rPr>
-          <w:lang w:val="en-US"/>
-        </w:rPr>
-        <w:t xml:space="preserve">, 1–16. </w:t>
-      </w:r>
-      <w:proofErr w:type="spellStart"/>
-      <w:proofErr w:type="gramStart"/>
-      <w:r>
-        <w:rPr>
-          <w:lang w:val="en-US"/>
-        </w:rPr>
-        <w:t>doi:https</w:t>
-      </w:r>
-      <w:proofErr w:type="spellEnd"/>
-      <w:r>
-        <w:rPr>
-          <w:lang w:val="en-US"/>
-        </w:rPr>
-        <w:t>://doi.org/10.1016/j.dss.2017.01.005</w:t>
-      </w:r>
-      <w:proofErr w:type="gramEnd"/>
-      <w:r>
-        <w:rPr>
-          <w:lang w:val="en-US"/>
-        </w:rPr>
-        <w:t>.</w:t>
+        <w:t>, R. B., &amp; Feldt, R. (2012). Evaluation and measurement of software process improvement — a systematic literature review. IEEE Transactions on Software Engineering, 38 , 398–424</w:t>
       </w:r>
     </w:p>
     <w:p>
@@ -26402,14 +26300,56 @@
         <w:rPr>
           <w:lang w:val="en-US"/>
         </w:rPr>
-        <w:t>Petticrew</w:t>
+        <w:t>Vaknin</w:t>
       </w:r>
       <w:proofErr w:type="spellEnd"/>
       <w:r>
         <w:rPr>
           <w:lang w:val="en-US"/>
         </w:rPr>
-        <w:t>, M., &amp; Roberts, H. (2006). Systematic Reviews in the Social Sciences: A Practical Guide. Blackwell Publishing Professional. doi:10.1002/9780470754887.</w:t>
+        <w:t xml:space="preserve">, M., &amp; </w:t>
+      </w:r>
+      <w:proofErr w:type="spellStart"/>
+      <w:r>
+        <w:rPr>
+          <w:lang w:val="en-US"/>
+        </w:rPr>
+        <w:t>Filipowska</w:t>
+      </w:r>
+      <w:proofErr w:type="spellEnd"/>
+      <w:r>
+        <w:rPr>
+          <w:lang w:val="en-US"/>
+        </w:rPr>
+        <w:t xml:space="preserve">, A. (2017). Information quality framework for the design and validation of data flow within business processes - position paper. In W. </w:t>
+      </w:r>
+      <w:proofErr w:type="spellStart"/>
+      <w:r>
+        <w:rPr>
+          <w:lang w:val="en-US"/>
+        </w:rPr>
+        <w:t>Abramowicz</w:t>
+      </w:r>
+      <w:proofErr w:type="spellEnd"/>
+      <w:r>
+        <w:rPr>
+          <w:lang w:val="en-US"/>
+        </w:rPr>
+        <w:t xml:space="preserve">, R. Alt, &amp; B. </w:t>
+      </w:r>
+      <w:proofErr w:type="spellStart"/>
+      <w:r>
+        <w:rPr>
+          <w:lang w:val="en-US"/>
+        </w:rPr>
+        <w:t>Franczyk</w:t>
+      </w:r>
+      <w:proofErr w:type="spellEnd"/>
+      <w:r>
+        <w:rPr>
+          <w:lang w:val="en-US"/>
+        </w:rPr>
+        <w:t xml:space="preserve"> (Eds.), Business Information Systems Workshops (pp. 158–168). Cham: Springer International Publishing.</w:t>
       </w:r>
     </w:p>
     <w:p>
@@ -26425,19 +26365,102 @@
         </w:rPr>
         <w:tab/>
       </w:r>
+      <w:r>
+        <w:rPr>
+          <w:lang w:val="en-US"/>
+        </w:rPr>
+        <w:t xml:space="preserve">Vermeulen, S. (2018). Real-time business process model tailoring: The effect of domain knowledge on reading strategy. In C. </w:t>
+      </w:r>
       <w:proofErr w:type="spellStart"/>
       <w:r>
         <w:rPr>
           <w:lang w:val="en-US"/>
         </w:rPr>
-        <w:t>Petticrew</w:t>
+        <w:t>Debruyne</w:t>
       </w:r>
       <w:proofErr w:type="spellEnd"/>
       <w:r>
         <w:rPr>
           <w:lang w:val="en-US"/>
         </w:rPr>
-        <w:t>, M., &amp; Roberts, H. (2006). Systematic Reviews in the Social Sciences: A Practical Guide. Blackwell Publishing Professional. doi:10.1002/9780470754887.</w:t>
+        <w:t xml:space="preserve">, H. </w:t>
+      </w:r>
+      <w:proofErr w:type="spellStart"/>
+      <w:r>
+        <w:rPr>
+          <w:lang w:val="en-US"/>
+        </w:rPr>
+        <w:t>Panetto</w:t>
+      </w:r>
+      <w:proofErr w:type="spellEnd"/>
+      <w:r>
+        <w:rPr>
+          <w:lang w:val="en-US"/>
+        </w:rPr>
+        <w:t xml:space="preserve">, G. </w:t>
+      </w:r>
+      <w:proofErr w:type="spellStart"/>
+      <w:r>
+        <w:rPr>
+          <w:lang w:val="en-US"/>
+        </w:rPr>
+        <w:t>Weichhart</w:t>
+      </w:r>
+      <w:proofErr w:type="spellEnd"/>
+      <w:r>
+        <w:rPr>
+          <w:lang w:val="en-US"/>
+        </w:rPr>
+        <w:t xml:space="preserve">, P. </w:t>
+      </w:r>
+      <w:proofErr w:type="spellStart"/>
+      <w:r>
+        <w:rPr>
+          <w:lang w:val="en-US"/>
+        </w:rPr>
+        <w:t>Bollen</w:t>
+      </w:r>
+      <w:proofErr w:type="spellEnd"/>
+      <w:r>
+        <w:rPr>
+          <w:lang w:val="en-US"/>
+        </w:rPr>
+        <w:t xml:space="preserve">, I. </w:t>
+      </w:r>
+      <w:proofErr w:type="spellStart"/>
+      <w:r>
+        <w:rPr>
+          <w:lang w:val="en-US"/>
+        </w:rPr>
+        <w:t>Ciuciu</w:t>
+      </w:r>
+      <w:proofErr w:type="spellEnd"/>
+      <w:r>
+        <w:rPr>
+          <w:lang w:val="en-US"/>
+        </w:rPr>
+        <w:t xml:space="preserve">, M. E. Vidal, &amp; R. </w:t>
+      </w:r>
+      <w:proofErr w:type="spellStart"/>
+      <w:r>
+        <w:rPr>
+          <w:lang w:val="en-US"/>
+        </w:rPr>
+        <w:t>Meersman</w:t>
+      </w:r>
+      <w:proofErr w:type="spellEnd"/>
+      <w:r>
+        <w:rPr>
+          <w:lang w:val="en-US"/>
+        </w:rPr>
+        <w:t xml:space="preserve"> (Eds.), On the Move to Meaningful </w:t>
+      </w:r>
+      <w:r>
+        <w:rPr>
+          <w:lang w:val="en-US"/>
+        </w:rPr>
+        <w:lastRenderedPageBreak/>
+        <w:t>Internet Systems. OTM 2017 Workshops (pp. 280–286). Cham: Springer International Publishing.</w:t>
       </w:r>
     </w:p>
     <w:p>
@@ -26453,61 +26476,39 @@
         </w:rPr>
         <w:tab/>
       </w:r>
+      <w:r>
+        <w:rPr>
+          <w:lang w:val="en-US"/>
+        </w:rPr>
+        <w:t xml:space="preserve">Wahl, T., &amp; </w:t>
+      </w:r>
       <w:proofErr w:type="spellStart"/>
       <w:r>
         <w:rPr>
           <w:lang w:val="en-US"/>
         </w:rPr>
-        <w:t>Pinggera</w:t>
+        <w:t>Sindre</w:t>
       </w:r>
       <w:proofErr w:type="spellEnd"/>
       <w:r>
         <w:rPr>
           <w:lang w:val="en-US"/>
         </w:rPr>
-        <w:t xml:space="preserve">, J., </w:t>
+        <w:t xml:space="preserve">, G. (2006). An analytical evaluation of </w:t>
       </w:r>
       <w:proofErr w:type="spellStart"/>
       <w:r>
         <w:rPr>
           <w:lang w:val="en-US"/>
         </w:rPr>
-        <w:t>Furtner</w:t>
+        <w:t>bpmn</w:t>
       </w:r>
       <w:proofErr w:type="spellEnd"/>
       <w:r>
         <w:rPr>
           <w:lang w:val="en-US"/>
         </w:rPr>
-        <w:t xml:space="preserve">, M., Martini, M., Sachse, P., Reiter, K., </w:t>
-      </w:r>
-      <w:proofErr w:type="spellStart"/>
-      <w:r>
-        <w:rPr>
-          <w:lang w:val="en-US"/>
-        </w:rPr>
-        <w:t>Zugal</w:t>
-      </w:r>
-      <w:proofErr w:type="spellEnd"/>
-      <w:r>
-        <w:rPr>
-          <w:lang w:val="en-US"/>
-        </w:rPr>
-        <w:t xml:space="preserve">, S., &amp; Weber, B. (2012). Investigating the process of process modeling with eye movement analysis. In M. La Rosa, &amp; P. </w:t>
-      </w:r>
-      <w:proofErr w:type="spellStart"/>
-      <w:r>
-        <w:rPr>
-          <w:lang w:val="en-US"/>
-        </w:rPr>
-        <w:t>Soffer</w:t>
-      </w:r>
-      <w:proofErr w:type="spellEnd"/>
-      <w:r>
-        <w:rPr>
-          <w:lang w:val="en-US"/>
-        </w:rPr>
-        <w:t xml:space="preserve"> (Eds.), Business Process Management Workshops (pp. 438–450). Berlin, Heidelberg: Springer Berlin Heidelberg.</w:t>
+        <w:t xml:space="preserve"> using a semiotic quality framework. In Advanced Topics in Database Research. volume 5. doi:10.4018/978-1-59140-935-9.ch006.</w:t>
       </w:r>
     </w:p>
     <w:p>
@@ -26523,892 +26524,159 @@
         </w:rPr>
         <w:tab/>
       </w:r>
-      <w:r>
-        <w:rPr>
-          <w:lang w:val="en-US"/>
-        </w:rPr>
-        <w:t xml:space="preserve">Rodrigues, R. D. A., Barros, M. D. O., </w:t>
-      </w:r>
       <w:proofErr w:type="spellStart"/>
       <w:r>
         <w:rPr>
           <w:lang w:val="en-US"/>
         </w:rPr>
-        <w:t>Revoredo</w:t>
+        <w:t>Wohlin</w:t>
       </w:r>
       <w:proofErr w:type="spellEnd"/>
       <w:r>
         <w:rPr>
           <w:lang w:val="en-US"/>
         </w:rPr>
-        <w:t xml:space="preserve">, L. G., </w:t>
+        <w:t xml:space="preserve">, C., </w:t>
       </w:r>
       <w:proofErr w:type="spellStart"/>
       <w:r>
         <w:rPr>
           <w:lang w:val="en-US"/>
         </w:rPr>
-        <w:t>K.and</w:t>
+        <w:t>Runeson</w:t>
       </w:r>
       <w:proofErr w:type="spellEnd"/>
       <w:r>
         <w:rPr>
           <w:lang w:val="en-US"/>
         </w:rPr>
-        <w:t xml:space="preserve"> Azevedo, &amp; Leopold, H. (2015). An experiment on process model understandability using textual work instructions and </w:t>
+        <w:t xml:space="preserve">, P., </w:t>
       </w:r>
       <w:proofErr w:type="spellStart"/>
       <w:r>
         <w:rPr>
           <w:lang w:val="en-US"/>
         </w:rPr>
-        <w:t>bpmn</w:t>
+        <w:t>Hst</w:t>
       </w:r>
       <w:proofErr w:type="spellEnd"/>
       <w:r>
         <w:rPr>
           <w:lang w:val="en-US"/>
         </w:rPr>
-        <w:t xml:space="preserve"> models. In 29th Brazilian Symposium on Software Engineering (pp. 41–50).</w:t>
+        <w:t xml:space="preserve">, M., Ohlsson, M. C., </w:t>
+      </w:r>
+      <w:proofErr w:type="spellStart"/>
+      <w:r>
+        <w:rPr>
+          <w:lang w:val="en-US"/>
+        </w:rPr>
+        <w:t>Regnell</w:t>
+      </w:r>
+      <w:proofErr w:type="spellEnd"/>
+      <w:r>
+        <w:rPr>
+          <w:lang w:val="en-US"/>
+        </w:rPr>
+        <w:t xml:space="preserve">, B., &amp; </w:t>
+      </w:r>
+      <w:proofErr w:type="spellStart"/>
+      <w:r>
+        <w:rPr>
+          <w:lang w:val="en-US"/>
+        </w:rPr>
+        <w:t>Wessln</w:t>
+      </w:r>
+      <w:proofErr w:type="spellEnd"/>
+      <w:r>
+        <w:rPr>
+          <w:lang w:val="en-US"/>
+        </w:rPr>
+        <w:t>, A. (2012). Experimentation in Software Engineering. Springer Publishing Company, Incorporated.</w:t>
       </w:r>
     </w:p>
     <w:p>
       <w:pPr>
-        <w:rPr>
-          <w:lang w:val="en-US"/>
-        </w:rPr>
-      </w:pPr>
+        <w:pStyle w:val="p1a"/>
+        <w:rPr>
+          <w:lang w:val="en-US"/>
+        </w:rPr>
+      </w:pPr>
+      <w:r>
+        <w:rPr>
+          <w:lang w:val="en-US"/>
+        </w:rPr>
+        <w:tab/>
+      </w:r>
       <w:proofErr w:type="spellStart"/>
       <w:r>
         <w:rPr>
           <w:lang w:val="en-US"/>
         </w:rPr>
-        <w:lastRenderedPageBreak/>
-        <w:t>Rolón</w:t>
+        <w:t>Zimoch</w:t>
       </w:r>
       <w:proofErr w:type="spellEnd"/>
       <w:r>
         <w:rPr>
           <w:lang w:val="en-US"/>
         </w:rPr>
-        <w:t xml:space="preserve"> E., Cardoso J., García F., Ruiz F., </w:t>
+        <w:t xml:space="preserve">, M., </w:t>
       </w:r>
       <w:proofErr w:type="spellStart"/>
       <w:r>
         <w:rPr>
           <w:lang w:val="en-US"/>
         </w:rPr>
-        <w:t>Piattini</w:t>
+        <w:t>Mohring</w:t>
       </w:r>
       <w:proofErr w:type="spellEnd"/>
       <w:r>
         <w:rPr>
           <w:lang w:val="en-US"/>
         </w:rPr>
-        <w:t xml:space="preserve"> M. (2009) Analysis and Validation of Control-Flow Complexity Measures with BPMN Process Models. In: Halpin T. et al. (eds) Enterprise, Business-</w:t>
-      </w:r>
-      <w:proofErr w:type="gramStart"/>
-      <w:r>
-        <w:rPr>
-          <w:lang w:val="en-US"/>
-        </w:rPr>
-        <w:t>Process</w:t>
-      </w:r>
-      <w:proofErr w:type="gramEnd"/>
-      <w:r>
-        <w:rPr>
-          <w:lang w:val="en-US"/>
-        </w:rPr>
-        <w:t xml:space="preserve"> and Information Systems Modeling. BPMDS 2009, EMMSAD 2009. Lecture Notes in Business Information Processing, vol 29. Springer, Berlin, Heidelberg</w:t>
-      </w:r>
-    </w:p>
-    <w:p>
-      <w:pPr>
-        <w:pStyle w:val="p1a"/>
-        <w:rPr>
-          <w:lang w:val="en-US"/>
-        </w:rPr>
-      </w:pPr>
-      <w:r>
-        <w:rPr>
-          <w:lang w:val="en-US"/>
-        </w:rPr>
-        <w:tab/>
-      </w:r>
-      <w:r>
-        <w:rPr>
-          <w:lang w:val="en-US"/>
-        </w:rPr>
-        <w:t xml:space="preserve">Santos, M., </w:t>
+        <w:t xml:space="preserve">, T., </w:t>
       </w:r>
       <w:proofErr w:type="spellStart"/>
       <w:r>
         <w:rPr>
           <w:lang w:val="en-US"/>
         </w:rPr>
-        <w:t>Gralha</w:t>
+        <w:t>Pryss</w:t>
       </w:r>
       <w:proofErr w:type="spellEnd"/>
       <w:r>
         <w:rPr>
           <w:lang w:val="en-US"/>
         </w:rPr>
-        <w:t xml:space="preserve">, C., </w:t>
+        <w:t xml:space="preserve">, R., Probst, T., </w:t>
       </w:r>
       <w:proofErr w:type="spellStart"/>
       <w:r>
         <w:rPr>
           <w:lang w:val="en-US"/>
         </w:rPr>
-        <w:t>Goul˜ao</w:t>
+        <w:t>Schlee</w:t>
       </w:r>
       <w:proofErr w:type="spellEnd"/>
       <w:r>
         <w:rPr>
           <w:lang w:val="en-US"/>
         </w:rPr>
-        <w:t xml:space="preserve">, M., </w:t>
+        <w:t xml:space="preserve">, W., &amp; Reichert, M. (2018). Using insights from cognitive neuroscience to investigate the effects of event-driven process chains on process model comprehension. In E. Teniente, &amp; M. </w:t>
       </w:r>
       <w:proofErr w:type="spellStart"/>
       <w:r>
         <w:rPr>
           <w:lang w:val="en-US"/>
         </w:rPr>
-        <w:t>Ara´ujo</w:t>
+        <w:t>Weidlich</w:t>
       </w:r>
       <w:proofErr w:type="spellEnd"/>
       <w:r>
         <w:rPr>
           <w:lang w:val="en-US"/>
         </w:rPr>
-        <w:t xml:space="preserve">, J., Moreira, A., &amp; </w:t>
-      </w:r>
-      <w:proofErr w:type="spellStart"/>
-      <w:r>
-        <w:rPr>
-          <w:lang w:val="en-US"/>
-        </w:rPr>
-        <w:t>Cambeiro</w:t>
-      </w:r>
-      <w:proofErr w:type="spellEnd"/>
-      <w:r>
-        <w:rPr>
-          <w:lang w:val="en-US"/>
-        </w:rPr>
-        <w:t>, J. (2016). What is the impact of bad layout in the understandability of social goal models? In IEEE 24th International Requirements Engineering Conference (RE) (pp. 206–215).</w:t>
-      </w:r>
-    </w:p>
-    <w:p>
-      <w:pPr>
-        <w:pStyle w:val="p1a"/>
-        <w:rPr>
-          <w:lang w:val="en-US"/>
-        </w:rPr>
-      </w:pPr>
-      <w:r>
-        <w:rPr>
-          <w:lang w:val="en-US"/>
-        </w:rPr>
-        <w:tab/>
-      </w:r>
-      <w:r>
-        <w:rPr>
-          <w:lang w:val="en-US"/>
-        </w:rPr>
-        <w:t xml:space="preserve">Scheer, A. W., &amp; </w:t>
-      </w:r>
-      <w:proofErr w:type="spellStart"/>
-      <w:r>
-        <w:rPr>
-          <w:lang w:val="en-US"/>
-        </w:rPr>
-        <w:t>Nüttgens</w:t>
-      </w:r>
-      <w:proofErr w:type="spellEnd"/>
-      <w:r>
-        <w:rPr>
-          <w:lang w:val="en-US"/>
-        </w:rPr>
-        <w:t>, M. (2000). ARIS architecture and reference models for business process management. In Business process management (pp. 376-389). Springer, Berlin, Heidelberg.</w:t>
-      </w:r>
-    </w:p>
-    <w:p>
-      <w:pPr>
-        <w:pStyle w:val="p1a"/>
-        <w:rPr>
-          <w:lang w:val="en-US"/>
-        </w:rPr>
-      </w:pPr>
-      <w:r>
-        <w:rPr>
-          <w:lang w:val="en-US"/>
-        </w:rPr>
-        <w:tab/>
-      </w:r>
-      <w:proofErr w:type="spellStart"/>
-      <w:r>
-        <w:rPr>
-          <w:lang w:val="en-US"/>
-        </w:rPr>
-        <w:t>Sharafi</w:t>
-      </w:r>
-      <w:proofErr w:type="spellEnd"/>
-      <w:r>
-        <w:rPr>
-          <w:lang w:val="en-US"/>
-        </w:rPr>
-        <w:t xml:space="preserve">, H., Shaffer, T., Sharif, B., &amp; </w:t>
-      </w:r>
-      <w:proofErr w:type="spellStart"/>
-      <w:r>
-        <w:rPr>
-          <w:lang w:val="en-US"/>
-        </w:rPr>
-        <w:t>Gu´eh´eneuc</w:t>
-      </w:r>
-      <w:proofErr w:type="spellEnd"/>
-      <w:r>
-        <w:rPr>
-          <w:lang w:val="en-US"/>
-        </w:rPr>
-        <w:t>, Y. (2015a). Eye-tracking metrics in software engineering. In Asia-Pacific Software Engineering Conference (APSEC) (pp. 96–103).</w:t>
-      </w:r>
-    </w:p>
-    <w:p>
-      <w:pPr>
-        <w:pStyle w:val="p1a"/>
-        <w:rPr>
-          <w:lang w:val="en-US"/>
-        </w:rPr>
-      </w:pPr>
-      <w:r>
-        <w:rPr>
-          <w:lang w:val="en-US"/>
-        </w:rPr>
-        <w:tab/>
-      </w:r>
-      <w:proofErr w:type="spellStart"/>
-      <w:r>
-        <w:rPr>
-          <w:lang w:val="en-US"/>
-        </w:rPr>
-        <w:t>Sharafi</w:t>
-      </w:r>
-      <w:proofErr w:type="spellEnd"/>
-      <w:r>
-        <w:rPr>
-          <w:lang w:val="en-US"/>
-        </w:rPr>
-        <w:t xml:space="preserve">, Z., Soh, Z., &amp; </w:t>
-      </w:r>
-      <w:proofErr w:type="spellStart"/>
-      <w:r>
-        <w:rPr>
-          <w:lang w:val="en-US"/>
-        </w:rPr>
-        <w:t>Gu´eh´eneuc</w:t>
-      </w:r>
-      <w:proofErr w:type="spellEnd"/>
-      <w:r>
-        <w:rPr>
-          <w:lang w:val="en-US"/>
-        </w:rPr>
-        <w:t xml:space="preserve">, Y. G. (2015b). A systematic literature review on the usage of eye-tracking in software engineering. Information and Software Technology, </w:t>
-      </w:r>
-      <w:proofErr w:type="gramStart"/>
-      <w:r>
-        <w:rPr>
-          <w:lang w:val="en-US"/>
-        </w:rPr>
-        <w:t>67 ,</w:t>
-      </w:r>
-      <w:proofErr w:type="gramEnd"/>
-      <w:r>
-        <w:rPr>
-          <w:lang w:val="en-US"/>
-        </w:rPr>
-        <w:t xml:space="preserve"> 79–107. </w:t>
-      </w:r>
-      <w:proofErr w:type="spellStart"/>
-      <w:proofErr w:type="gramStart"/>
-      <w:r>
-        <w:rPr>
-          <w:lang w:val="en-US"/>
-        </w:rPr>
-        <w:t>doi:https</w:t>
-      </w:r>
-      <w:proofErr w:type="spellEnd"/>
-      <w:r>
-        <w:rPr>
-          <w:lang w:val="en-US"/>
-        </w:rPr>
-        <w:t>://doi.org/10.1016/j.infsof.2015.06.008</w:t>
-      </w:r>
-      <w:proofErr w:type="gramEnd"/>
-      <w:r>
-        <w:rPr>
-          <w:lang w:val="en-US"/>
-        </w:rPr>
-        <w:t>.</w:t>
-      </w:r>
-    </w:p>
-    <w:p>
-      <w:pPr>
-        <w:pStyle w:val="p1a"/>
-        <w:rPr>
-          <w:lang w:val="en-US"/>
-        </w:rPr>
-      </w:pPr>
-      <w:r>
-        <w:rPr>
-          <w:lang w:val="en-US"/>
-        </w:rPr>
-        <w:tab/>
-      </w:r>
-      <w:proofErr w:type="spellStart"/>
-      <w:r>
-        <w:rPr>
-          <w:lang w:val="en-US"/>
-        </w:rPr>
-        <w:t>Tallon</w:t>
-      </w:r>
-      <w:proofErr w:type="spellEnd"/>
-      <w:r>
-        <w:rPr>
-          <w:lang w:val="en-US"/>
-        </w:rPr>
-        <w:t xml:space="preserve">, M., Winter, M., </w:t>
-      </w:r>
-      <w:proofErr w:type="spellStart"/>
-      <w:r>
-        <w:rPr>
-          <w:lang w:val="en-US"/>
-        </w:rPr>
-        <w:t>Pryss</w:t>
-      </w:r>
-      <w:proofErr w:type="spellEnd"/>
-      <w:r>
-        <w:rPr>
-          <w:lang w:val="en-US"/>
-        </w:rPr>
-        <w:t xml:space="preserve">, R., </w:t>
-      </w:r>
-      <w:proofErr w:type="spellStart"/>
-      <w:r>
-        <w:rPr>
-          <w:lang w:val="en-US"/>
-        </w:rPr>
-        <w:t>Rakoczy</w:t>
-      </w:r>
-      <w:proofErr w:type="spellEnd"/>
-      <w:r>
-        <w:rPr>
-          <w:lang w:val="en-US"/>
-        </w:rPr>
-        <w:t xml:space="preserve">, K., Reichert, M., Greenlee, M. W., &amp; Frick, U. (2019). Comprehension of business process models: Insight into cognitive strategies via eye tracking. Expert Systems with Applications, </w:t>
-      </w:r>
-      <w:proofErr w:type="gramStart"/>
-      <w:r>
-        <w:rPr>
-          <w:lang w:val="en-US"/>
-        </w:rPr>
-        <w:t>136 ,</w:t>
-      </w:r>
-      <w:proofErr w:type="gramEnd"/>
-      <w:r>
-        <w:rPr>
-          <w:lang w:val="en-US"/>
-        </w:rPr>
-        <w:t xml:space="preserve"> 145–158. URL: http://www.sciencedirect.com/science/article/pii/S0957417419304324. </w:t>
-      </w:r>
-      <w:proofErr w:type="spellStart"/>
-      <w:proofErr w:type="gramStart"/>
-      <w:r>
-        <w:rPr>
-          <w:lang w:val="en-US"/>
-        </w:rPr>
-        <w:t>doi:https</w:t>
-      </w:r>
-      <w:proofErr w:type="spellEnd"/>
-      <w:r>
-        <w:rPr>
-          <w:lang w:val="en-US"/>
-        </w:rPr>
-        <w:t>://doi.org/10.1016/j.eswa.2019.06.032</w:t>
-      </w:r>
-      <w:proofErr w:type="gramEnd"/>
-      <w:r>
-        <w:rPr>
-          <w:lang w:val="en-US"/>
-        </w:rPr>
-        <w:t>.</w:t>
-      </w:r>
-    </w:p>
-    <w:p>
-      <w:pPr>
-        <w:pStyle w:val="p1a"/>
-        <w:rPr>
-          <w:lang w:val="en-US"/>
-        </w:rPr>
-      </w:pPr>
-      <w:r>
-        <w:rPr>
-          <w:lang w:val="en-US"/>
-        </w:rPr>
-        <w:tab/>
-      </w:r>
-      <w:proofErr w:type="spellStart"/>
-      <w:r>
-        <w:rPr>
-          <w:lang w:val="en-US"/>
-        </w:rPr>
-        <w:t>Unterkalmsteiner</w:t>
-      </w:r>
-      <w:proofErr w:type="spellEnd"/>
-      <w:r>
-        <w:rPr>
-          <w:lang w:val="en-US"/>
-        </w:rPr>
-        <w:t xml:space="preserve">, M., </w:t>
-      </w:r>
-      <w:proofErr w:type="spellStart"/>
-      <w:r>
-        <w:rPr>
-          <w:lang w:val="en-US"/>
-        </w:rPr>
-        <w:t>Gorschek</w:t>
-      </w:r>
-      <w:proofErr w:type="spellEnd"/>
-      <w:r>
-        <w:rPr>
-          <w:lang w:val="en-US"/>
-        </w:rPr>
-        <w:t xml:space="preserve">, T., Islam, A. K. M. M., Cheng, C. K., </w:t>
-      </w:r>
-      <w:proofErr w:type="spellStart"/>
-      <w:r>
-        <w:rPr>
-          <w:lang w:val="en-US"/>
-        </w:rPr>
-        <w:t>Permadi</w:t>
-      </w:r>
-      <w:proofErr w:type="spellEnd"/>
-      <w:r>
-        <w:rPr>
-          <w:lang w:val="en-US"/>
-        </w:rPr>
-        <w:t xml:space="preserve">, R. B., &amp; Feldt, R. (2012). Evaluation and measurement of software process improvement — a systematic literature review. IEEE Transactions on Software Engineering, </w:t>
-      </w:r>
-      <w:proofErr w:type="gramStart"/>
-      <w:r>
-        <w:rPr>
-          <w:lang w:val="en-US"/>
-        </w:rPr>
-        <w:t>38 ,</w:t>
-      </w:r>
-      <w:proofErr w:type="gramEnd"/>
-      <w:r>
-        <w:rPr>
-          <w:lang w:val="en-US"/>
-        </w:rPr>
-        <w:t xml:space="preserve"> 398–424</w:t>
-      </w:r>
-    </w:p>
-    <w:p>
-      <w:pPr>
-        <w:pStyle w:val="p1a"/>
-        <w:rPr>
-          <w:lang w:val="en-US"/>
-        </w:rPr>
-      </w:pPr>
-      <w:r>
-        <w:rPr>
-          <w:lang w:val="en-US"/>
-        </w:rPr>
-        <w:tab/>
-      </w:r>
-      <w:proofErr w:type="spellStart"/>
-      <w:r>
-        <w:rPr>
-          <w:lang w:val="en-US"/>
-        </w:rPr>
-        <w:t>Vaknin</w:t>
-      </w:r>
-      <w:proofErr w:type="spellEnd"/>
-      <w:r>
-        <w:rPr>
-          <w:lang w:val="en-US"/>
-        </w:rPr>
-        <w:t xml:space="preserve">, M., &amp; </w:t>
-      </w:r>
-      <w:proofErr w:type="spellStart"/>
-      <w:r>
-        <w:rPr>
-          <w:lang w:val="en-US"/>
-        </w:rPr>
-        <w:t>Filipowska</w:t>
-      </w:r>
-      <w:proofErr w:type="spellEnd"/>
-      <w:r>
-        <w:rPr>
-          <w:lang w:val="en-US"/>
-        </w:rPr>
-        <w:t xml:space="preserve">, A. (2017). Information quality framework for the design and validation of data flow within business processes - position paper. In W. </w:t>
-      </w:r>
-      <w:proofErr w:type="spellStart"/>
-      <w:r>
-        <w:rPr>
-          <w:lang w:val="en-US"/>
-        </w:rPr>
-        <w:t>Abramowicz</w:t>
-      </w:r>
-      <w:proofErr w:type="spellEnd"/>
-      <w:r>
-        <w:rPr>
-          <w:lang w:val="en-US"/>
-        </w:rPr>
-        <w:t xml:space="preserve">, R. Alt, &amp; B. </w:t>
-      </w:r>
-      <w:proofErr w:type="spellStart"/>
-      <w:r>
-        <w:rPr>
-          <w:lang w:val="en-US"/>
-        </w:rPr>
-        <w:t>Franczyk</w:t>
-      </w:r>
-      <w:proofErr w:type="spellEnd"/>
-      <w:r>
-        <w:rPr>
-          <w:lang w:val="en-US"/>
-        </w:rPr>
-        <w:t xml:space="preserve"> (Eds.), Business Information Systems Workshops (pp. 158–168). Cham: Springer International Publishing.</w:t>
-      </w:r>
-    </w:p>
-    <w:p>
-      <w:pPr>
-        <w:pStyle w:val="p1a"/>
-        <w:rPr>
-          <w:lang w:val="en-US"/>
-        </w:rPr>
-      </w:pPr>
-      <w:r>
-        <w:rPr>
-          <w:lang w:val="en-US"/>
-        </w:rPr>
-        <w:tab/>
-      </w:r>
-      <w:r>
-        <w:rPr>
-          <w:lang w:val="en-US"/>
-        </w:rPr>
-        <w:t xml:space="preserve">Vermeulen, S. (2018). Real-time business process model tailoring: The effect of domain knowledge on reading strategy. In C. </w:t>
-      </w:r>
-      <w:proofErr w:type="spellStart"/>
-      <w:r>
-        <w:rPr>
-          <w:lang w:val="en-US"/>
-        </w:rPr>
-        <w:t>Debruyne</w:t>
-      </w:r>
-      <w:proofErr w:type="spellEnd"/>
-      <w:r>
-        <w:rPr>
-          <w:lang w:val="en-US"/>
-        </w:rPr>
-        <w:t xml:space="preserve">, H. </w:t>
-      </w:r>
-      <w:proofErr w:type="spellStart"/>
-      <w:r>
-        <w:rPr>
-          <w:lang w:val="en-US"/>
-        </w:rPr>
-        <w:t>Panetto</w:t>
-      </w:r>
-      <w:proofErr w:type="spellEnd"/>
-      <w:r>
-        <w:rPr>
-          <w:lang w:val="en-US"/>
-        </w:rPr>
-        <w:t xml:space="preserve">, G. </w:t>
-      </w:r>
-      <w:proofErr w:type="spellStart"/>
-      <w:r>
-        <w:rPr>
-          <w:lang w:val="en-US"/>
-        </w:rPr>
-        <w:t>Weichhart</w:t>
-      </w:r>
-      <w:proofErr w:type="spellEnd"/>
-      <w:r>
-        <w:rPr>
-          <w:lang w:val="en-US"/>
-        </w:rPr>
-        <w:t xml:space="preserve">, P. </w:t>
-      </w:r>
-      <w:proofErr w:type="spellStart"/>
-      <w:r>
-        <w:rPr>
-          <w:lang w:val="en-US"/>
-        </w:rPr>
-        <w:t>Bollen</w:t>
-      </w:r>
-      <w:proofErr w:type="spellEnd"/>
-      <w:r>
-        <w:rPr>
-          <w:lang w:val="en-US"/>
-        </w:rPr>
-        <w:t xml:space="preserve">, I. </w:t>
-      </w:r>
-      <w:proofErr w:type="spellStart"/>
-      <w:r>
-        <w:rPr>
-          <w:lang w:val="en-US"/>
-        </w:rPr>
-        <w:t>Ciuciu</w:t>
-      </w:r>
-      <w:proofErr w:type="spellEnd"/>
-      <w:r>
-        <w:rPr>
-          <w:lang w:val="en-US"/>
-        </w:rPr>
-        <w:t xml:space="preserve">, M. E. Vidal, &amp; R. </w:t>
-      </w:r>
-      <w:proofErr w:type="spellStart"/>
-      <w:r>
-        <w:rPr>
-          <w:lang w:val="en-US"/>
-        </w:rPr>
-        <w:t>Meersman</w:t>
-      </w:r>
-      <w:proofErr w:type="spellEnd"/>
-      <w:r>
-        <w:rPr>
-          <w:lang w:val="en-US"/>
-        </w:rPr>
-        <w:t xml:space="preserve"> (Eds.), On the Move to Meaningful Internet Systems. OTM 2017 Workshops (pp. 280–286). Cham: Springer International Publishing.</w:t>
-      </w:r>
-    </w:p>
-    <w:p>
-      <w:pPr>
-        <w:pStyle w:val="p1a"/>
-        <w:rPr>
-          <w:lang w:val="en-US"/>
-        </w:rPr>
-      </w:pPr>
-      <w:r>
-        <w:rPr>
-          <w:lang w:val="en-US"/>
-        </w:rPr>
-        <w:tab/>
-      </w:r>
-      <w:r>
-        <w:rPr>
-          <w:lang w:val="en-US"/>
-        </w:rPr>
-        <w:t xml:space="preserve">Wahl, T., &amp; </w:t>
-      </w:r>
-      <w:proofErr w:type="spellStart"/>
-      <w:r>
-        <w:rPr>
-          <w:lang w:val="en-US"/>
-        </w:rPr>
-        <w:t>Sindre</w:t>
-      </w:r>
-      <w:proofErr w:type="spellEnd"/>
-      <w:r>
-        <w:rPr>
-          <w:lang w:val="en-US"/>
-        </w:rPr>
-        <w:t xml:space="preserve">, G. (2006). An analytical evaluation of </w:t>
-      </w:r>
-      <w:proofErr w:type="spellStart"/>
-      <w:r>
-        <w:rPr>
-          <w:lang w:val="en-US"/>
-        </w:rPr>
-        <w:t>bpmn</w:t>
-      </w:r>
-      <w:proofErr w:type="spellEnd"/>
-      <w:r>
-        <w:rPr>
-          <w:lang w:val="en-US"/>
-        </w:rPr>
-        <w:t xml:space="preserve"> using a semiotic quality framework. In Advanced Topics in Database Research. volume 5. doi:10.4018/978-1-59140-935-9.ch006.</w:t>
-      </w:r>
-    </w:p>
-    <w:p>
-      <w:pPr>
-        <w:pStyle w:val="p1a"/>
-        <w:rPr>
-          <w:lang w:val="en-US"/>
-        </w:rPr>
-      </w:pPr>
-      <w:r>
-        <w:rPr>
-          <w:lang w:val="en-US"/>
-        </w:rPr>
-        <w:tab/>
-      </w:r>
-      <w:proofErr w:type="spellStart"/>
-      <w:r>
-        <w:rPr>
-          <w:lang w:val="en-US"/>
-        </w:rPr>
-        <w:t>Wohlin</w:t>
-      </w:r>
-      <w:proofErr w:type="spellEnd"/>
-      <w:r>
-        <w:rPr>
-          <w:lang w:val="en-US"/>
-        </w:rPr>
-        <w:t xml:space="preserve">, C., </w:t>
-      </w:r>
-      <w:proofErr w:type="spellStart"/>
-      <w:r>
-        <w:rPr>
-          <w:lang w:val="en-US"/>
-        </w:rPr>
-        <w:t>Runeson</w:t>
-      </w:r>
-      <w:proofErr w:type="spellEnd"/>
-      <w:r>
-        <w:rPr>
-          <w:lang w:val="en-US"/>
-        </w:rPr>
-        <w:t xml:space="preserve">, P., </w:t>
-      </w:r>
-      <w:proofErr w:type="spellStart"/>
-      <w:r>
-        <w:rPr>
-          <w:lang w:val="en-US"/>
-        </w:rPr>
-        <w:t>Hst</w:t>
-      </w:r>
-      <w:proofErr w:type="spellEnd"/>
-      <w:r>
-        <w:rPr>
-          <w:lang w:val="en-US"/>
-        </w:rPr>
-        <w:t xml:space="preserve">, M., Ohlsson, M. C., </w:t>
-      </w:r>
-      <w:proofErr w:type="spellStart"/>
-      <w:r>
-        <w:rPr>
-          <w:lang w:val="en-US"/>
-        </w:rPr>
-        <w:t>Regnell</w:t>
-      </w:r>
-      <w:proofErr w:type="spellEnd"/>
-      <w:r>
-        <w:rPr>
-          <w:lang w:val="en-US"/>
-        </w:rPr>
-        <w:t xml:space="preserve">, B., &amp; </w:t>
-      </w:r>
-      <w:proofErr w:type="spellStart"/>
-      <w:r>
-        <w:rPr>
-          <w:lang w:val="en-US"/>
-        </w:rPr>
-        <w:t>Wessln</w:t>
-      </w:r>
-      <w:proofErr w:type="spellEnd"/>
-      <w:r>
-        <w:rPr>
-          <w:lang w:val="en-US"/>
-        </w:rPr>
-        <w:t>, A. (2012). Experimentation in Software Engineering. Springer Publishing Company, Incorporated.</w:t>
-      </w:r>
-    </w:p>
-    <w:p>
-      <w:pPr>
-        <w:pStyle w:val="p1a"/>
-        <w:rPr>
-          <w:lang w:val="en-US"/>
-        </w:rPr>
-      </w:pPr>
-      <w:r>
-        <w:rPr>
-          <w:lang w:val="en-US"/>
-        </w:rPr>
-        <w:tab/>
-      </w:r>
-      <w:proofErr w:type="spellStart"/>
-      <w:r>
-        <w:rPr>
-          <w:lang w:val="en-US"/>
-        </w:rPr>
-        <w:t>Zimoch</w:t>
-      </w:r>
-      <w:proofErr w:type="spellEnd"/>
-      <w:r>
-        <w:rPr>
-          <w:lang w:val="en-US"/>
-        </w:rPr>
-        <w:t xml:space="preserve">, M., </w:t>
-      </w:r>
-      <w:proofErr w:type="spellStart"/>
-      <w:r>
-        <w:rPr>
-          <w:lang w:val="en-US"/>
-        </w:rPr>
-        <w:t>Mohring</w:t>
-      </w:r>
-      <w:proofErr w:type="spellEnd"/>
-      <w:r>
-        <w:rPr>
-          <w:lang w:val="en-US"/>
-        </w:rPr>
-        <w:t xml:space="preserve">, T., </w:t>
-      </w:r>
-      <w:proofErr w:type="spellStart"/>
-      <w:r>
-        <w:rPr>
-          <w:lang w:val="en-US"/>
-        </w:rPr>
-        <w:t>Pryss</w:t>
-      </w:r>
-      <w:proofErr w:type="spellEnd"/>
-      <w:r>
-        <w:rPr>
-          <w:lang w:val="en-US"/>
-        </w:rPr>
-        <w:t xml:space="preserve">, R., Probst, T., </w:t>
-      </w:r>
-      <w:proofErr w:type="spellStart"/>
-      <w:r>
-        <w:rPr>
-          <w:lang w:val="en-US"/>
-        </w:rPr>
-        <w:t>Schlee</w:t>
-      </w:r>
-      <w:proofErr w:type="spellEnd"/>
-      <w:r>
-        <w:rPr>
-          <w:lang w:val="en-US"/>
-        </w:rPr>
-        <w:t xml:space="preserve">, W., &amp; Reichert, M. (2018). Using insights from cognitive neuroscience to investigate the effects of event-driven process chains on process model comprehension. In E. Teniente, &amp; M. </w:t>
-      </w:r>
-      <w:proofErr w:type="spellStart"/>
-      <w:r>
-        <w:rPr>
-          <w:lang w:val="en-US"/>
-        </w:rPr>
-        <w:t>Weidlich</w:t>
-      </w:r>
-      <w:proofErr w:type="spellEnd"/>
-      <w:r>
-        <w:rPr>
-          <w:lang w:val="en-US"/>
-        </w:rPr>
-        <w:t xml:space="preserve"> (Eds.), </w:t>
-      </w:r>
-      <w:r>
-        <w:rPr>
-          <w:lang w:val="en-US"/>
-        </w:rPr>
-        <w:lastRenderedPageBreak/>
-        <w:t>Business Process Management Workshops (pp. 446–459). Cham: Springer International Publishing.</w:t>
+        <w:t xml:space="preserve"> (Eds.), Business Process Management Workshops (pp. 446–459). Cham: Springer International Publishing.</w:t>
       </w:r>
     </w:p>
     <w:sectPr>
@@ -34239,7 +33507,7 @@
 </file>
 
 <file path=customXml/itemProps1.xml><?xml version="1.0" encoding="utf-8"?>
-<ds:datastoreItem xmlns:ds="http://schemas.openxmlformats.org/officeDocument/2006/customXml" ds:itemID="{ADC13476-9911-4726-A625-134FDAD2A643}">
+<ds:datastoreItem xmlns:ds="http://schemas.openxmlformats.org/officeDocument/2006/customXml" ds:itemID="{EDF1B07B-1CAC-4C8B-A150-6F2444A4F709}">
   <ds:schemaRefs>
     <ds:schemaRef ds:uri="http://schemas.openxmlformats.org/officeDocument/2006/bibliography"/>
   </ds:schemaRefs>

</xml_diff>